<commit_message>
se agrego un informe
</commit_message>
<xml_diff>
--- a/Documentacion/Documentacion robot articulado v1.docx
+++ b/Documentacion/Documentacion robot articulado v1.docx
@@ -2,6 +2,403 @@
 <file path=word/document.xml><?xml version="1.0" encoding="utf-8"?>
 <w:document xmlns:wpc="http://schemas.microsoft.com/office/word/2010/wordprocessingCanvas" xmlns:cx="http://schemas.microsoft.com/office/drawing/2014/chartex" xmlns:cx1="http://schemas.microsoft.com/office/drawing/2015/9/8/chartex" xmlns:cx2="http://schemas.microsoft.com/office/drawing/2015/10/21/chartex" xmlns:cx3="http://schemas.microsoft.com/office/drawing/2016/5/9/chartex" xmlns:cx4="http://schemas.microsoft.com/office/drawing/2016/5/10/chartex" xmlns:cx5="http://schemas.microsoft.com/office/drawing/2016/5/11/chartex" xmlns:cx6="http://schemas.microsoft.com/office/drawing/2016/5/12/chartex" xmlns:cx7="http://schemas.microsoft.com/office/drawing/2016/5/13/chartex" xmlns:cx8="http://schemas.microsoft.com/office/drawing/2016/5/14/chartex" xmlns:mc="http://schemas.openxmlformats.org/markup-compatibility/2006" xmlns:aink="http://schemas.microsoft.com/office/drawing/2016/ink" xmlns:am3d="http://schemas.microsoft.com/office/drawing/2017/model3d" xmlns:o="urn:schemas-microsoft-com:office:office" xmlns:oel="http://schemas.microsoft.com/office/2019/extlst" xmlns:r="http://schemas.openxmlformats.org/officeDocument/2006/relationships" xmlns:m="http://schemas.openxmlformats.org/officeDocument/2006/math" xmlns:v="urn:schemas-microsoft-com:vml" xmlns:wp14="http://schemas.microsoft.com/office/word/2010/wordprocessingDrawing" xmlns:wp="http://schemas.openxmlformats.org/drawingml/2006/wordprocessingDrawing" xmlns:w10="urn:schemas-microsoft-com:office:word" xmlns:w="http://schemas.openxmlformats.org/wordprocessingml/2006/main" xmlns:w14="http://schemas.microsoft.com/office/word/2010/wordml" xmlns:w15="http://schemas.microsoft.com/office/word/2012/wordml" xmlns:w16cex="http://schemas.microsoft.com/office/word/2018/wordml/cex" xmlns:w16cid="http://schemas.microsoft.com/office/word/2016/wordml/cid" xmlns:w16="http://schemas.microsoft.com/office/word/2018/wordml" xmlns:w16sdtdh="http://schemas.microsoft.com/office/word/2020/wordml/sdtdatahash" xmlns:w16se="http://schemas.microsoft.com/office/word/2015/wordml/symex" xmlns:wpg="http://schemas.microsoft.com/office/word/2010/wordprocessingGroup" xmlns:wpi="http://schemas.microsoft.com/office/word/2010/wordprocessingInk" xmlns:wne="http://schemas.microsoft.com/office/word/2006/wordml" xmlns:wps="http://schemas.microsoft.com/office/word/2010/wordprocessingShape" mc:Ignorable="w14 w15 w16se w16cid w16 w16cex w16sdtdh wp14">
   <w:body>
+    <w:p>
+      <w:pPr>
+        <w:jc w:val="center"/>
+      </w:pPr>
+    </w:p>
+    <w:p>
+      <w:pPr>
+        <w:jc w:val="center"/>
+      </w:pPr>
+    </w:p>
+    <w:p>
+      <w:pPr>
+        <w:jc w:val="center"/>
+      </w:pPr>
+      <w:r>
+        <w:rPr>
+          <w:noProof/>
+          <w:lang w:eastAsia="es-AR"/>
+        </w:rPr>
+        <w:drawing>
+          <wp:inline distT="0" distB="0" distL="0" distR="0" wp14:anchorId="5F7BBE5E" wp14:editId="294309D8">
+            <wp:extent cx="3543300" cy="1181100"/>
+            <wp:effectExtent l="0" t="0" r="0" b="0"/>
+            <wp:docPr id="18" name="Imagen 18" descr="Imagen que contiene Texto&#10;&#10;Descripción generada automáticamente"/>
+            <wp:cNvGraphicFramePr>
+              <a:graphicFrameLocks xmlns:a="http://schemas.openxmlformats.org/drawingml/2006/main" noChangeAspect="1"/>
+            </wp:cNvGraphicFramePr>
+            <a:graphic xmlns:a="http://schemas.openxmlformats.org/drawingml/2006/main">
+              <a:graphicData uri="http://schemas.openxmlformats.org/drawingml/2006/picture">
+                <pic:pic xmlns:pic="http://schemas.openxmlformats.org/drawingml/2006/picture">
+                  <pic:nvPicPr>
+                    <pic:cNvPr id="1" name="Imagen 1" descr="Imagen que contiene Texto&#10;&#10;Descripción generada automáticamente"/>
+                    <pic:cNvPicPr>
+                      <a:picLocks noChangeAspect="1" noChangeArrowheads="1"/>
+                    </pic:cNvPicPr>
+                  </pic:nvPicPr>
+                  <pic:blipFill>
+                    <a:blip r:embed="rId5">
+                      <a:extLst>
+                        <a:ext uri="{28A0092B-C50C-407E-A947-70E740481C1C}">
+                          <a14:useLocalDpi xmlns:a14="http://schemas.microsoft.com/office/drawing/2010/main" val="0"/>
+                        </a:ext>
+                      </a:extLst>
+                    </a:blip>
+                    <a:srcRect/>
+                    <a:stretch>
+                      <a:fillRect/>
+                    </a:stretch>
+                  </pic:blipFill>
+                  <pic:spPr bwMode="auto">
+                    <a:xfrm>
+                      <a:off x="0" y="0"/>
+                      <a:ext cx="3543300" cy="1181100"/>
+                    </a:xfrm>
+                    <a:prstGeom prst="rect">
+                      <a:avLst/>
+                    </a:prstGeom>
+                    <a:solidFill>
+                      <a:srgbClr val="FFFFFF"/>
+                    </a:solidFill>
+                    <a:ln>
+                      <a:noFill/>
+                    </a:ln>
+                  </pic:spPr>
+                </pic:pic>
+              </a:graphicData>
+            </a:graphic>
+          </wp:inline>
+        </w:drawing>
+      </w:r>
+    </w:p>
+    <w:p>
+      <w:pPr>
+        <w:jc w:val="center"/>
+      </w:pPr>
+    </w:p>
+    <w:p>
+      <w:pPr>
+        <w:jc w:val="center"/>
+      </w:pPr>
+    </w:p>
+    <w:p>
+      <w:pPr>
+        <w:jc w:val="center"/>
+      </w:pPr>
+    </w:p>
+    <w:p>
+      <w:pPr>
+        <w:jc w:val="center"/>
+      </w:pPr>
+    </w:p>
+    <w:p>
+      <w:pPr>
+        <w:jc w:val="center"/>
+      </w:pPr>
+    </w:p>
+    <w:p>
+      <w:pPr>
+        <w:jc w:val="center"/>
+        <w:rPr>
+          <w:sz w:val="48"/>
+          <w:szCs w:val="48"/>
+        </w:rPr>
+      </w:pPr>
+      <w:r>
+        <w:rPr>
+          <w:sz w:val="48"/>
+          <w:szCs w:val="48"/>
+        </w:rPr>
+        <w:t>Robótica</w:t>
+      </w:r>
+    </w:p>
+    <w:p>
+      <w:pPr>
+        <w:jc w:val="center"/>
+        <w:rPr>
+          <w:sz w:val="48"/>
+          <w:szCs w:val="48"/>
+        </w:rPr>
+      </w:pPr>
+    </w:p>
+    <w:p>
+      <w:pPr>
+        <w:jc w:val="center"/>
+        <w:rPr>
+          <w:sz w:val="48"/>
+          <w:szCs w:val="48"/>
+        </w:rPr>
+      </w:pPr>
+      <w:r>
+        <w:rPr>
+          <w:sz w:val="48"/>
+          <w:szCs w:val="48"/>
+        </w:rPr>
+        <w:t xml:space="preserve">Trabajo práctico </w:t>
+      </w:r>
+      <w:r>
+        <w:rPr>
+          <w:sz w:val="48"/>
+          <w:szCs w:val="48"/>
+        </w:rPr>
+        <w:t>FINAL-ROBOT</w:t>
+      </w:r>
+    </w:p>
+    <w:p>
+      <w:pPr>
+        <w:jc w:val="center"/>
+        <w:rPr>
+          <w:sz w:val="48"/>
+          <w:szCs w:val="48"/>
+        </w:rPr>
+      </w:pPr>
+    </w:p>
+    <w:p>
+      <w:pPr>
+        <w:jc w:val="center"/>
+        <w:rPr>
+          <w:sz w:val="48"/>
+          <w:szCs w:val="48"/>
+        </w:rPr>
+      </w:pPr>
+    </w:p>
+    <w:p>
+      <w:pPr>
+        <w:jc w:val="center"/>
+        <w:rPr>
+          <w:sz w:val="48"/>
+          <w:szCs w:val="48"/>
+        </w:rPr>
+      </w:pPr>
+    </w:p>
+    <w:p>
+      <w:pPr>
+        <w:jc w:val="center"/>
+        <w:rPr>
+          <w:sz w:val="48"/>
+          <w:szCs w:val="48"/>
+        </w:rPr>
+      </w:pPr>
+    </w:p>
+    <w:p>
+      <w:pPr>
+        <w:jc w:val="center"/>
+        <w:rPr>
+          <w:sz w:val="48"/>
+          <w:szCs w:val="48"/>
+        </w:rPr>
+      </w:pPr>
+    </w:p>
+    <w:tbl>
+      <w:tblPr>
+        <w:tblW w:w="0" w:type="auto"/>
+        <w:tblInd w:w="55" w:type="dxa"/>
+        <w:tblLayout w:type="fixed"/>
+        <w:tblCellMar>
+          <w:top w:w="55" w:type="dxa"/>
+          <w:left w:w="55" w:type="dxa"/>
+          <w:bottom w:w="55" w:type="dxa"/>
+          <w:right w:w="55" w:type="dxa"/>
+        </w:tblCellMar>
+        <w:tblLook w:val="0000" w:firstRow="0" w:lastRow="0" w:firstColumn="0" w:lastColumn="0" w:noHBand="0" w:noVBand="0"/>
+      </w:tblPr>
+      <w:tblGrid>
+        <w:gridCol w:w="3878"/>
+        <w:gridCol w:w="4548"/>
+        <w:gridCol w:w="1214"/>
+      </w:tblGrid>
+      <w:tr>
+        <w:tc>
+          <w:tcPr>
+            <w:tcW w:w="3878" w:type="dxa"/>
+            <w:tcBorders>
+              <w:top w:val="single" w:sz="1" w:space="0" w:color="000000"/>
+              <w:left w:val="single" w:sz="1" w:space="0" w:color="000000"/>
+              <w:bottom w:val="single" w:sz="1" w:space="0" w:color="000000"/>
+            </w:tcBorders>
+            <w:shd w:val="clear" w:color="auto" w:fill="auto"/>
+          </w:tcPr>
+          <w:p>
+            <w:pPr>
+              <w:pStyle w:val="TableContents"/>
+              <w:jc w:val="center"/>
+              <w:rPr>
+                <w:sz w:val="32"/>
+                <w:szCs w:val="32"/>
+                <w:lang w:val="es-AR"/>
+              </w:rPr>
+            </w:pPr>
+            <w:r>
+              <w:rPr>
+                <w:sz w:val="32"/>
+                <w:szCs w:val="32"/>
+                <w:lang w:val="es-AR"/>
+              </w:rPr>
+              <w:t>Nombre</w:t>
+            </w:r>
+          </w:p>
+        </w:tc>
+        <w:tc>
+          <w:tcPr>
+            <w:tcW w:w="4548" w:type="dxa"/>
+            <w:tcBorders>
+              <w:top w:val="single" w:sz="1" w:space="0" w:color="000000"/>
+              <w:left w:val="single" w:sz="1" w:space="0" w:color="000000"/>
+              <w:bottom w:val="single" w:sz="1" w:space="0" w:color="000000"/>
+            </w:tcBorders>
+            <w:shd w:val="clear" w:color="auto" w:fill="auto"/>
+          </w:tcPr>
+          <w:p>
+            <w:pPr>
+              <w:pStyle w:val="TableContents"/>
+              <w:jc w:val="center"/>
+              <w:rPr>
+                <w:sz w:val="32"/>
+                <w:szCs w:val="32"/>
+                <w:lang w:val="es-AR"/>
+              </w:rPr>
+            </w:pPr>
+            <w:r>
+              <w:rPr>
+                <w:sz w:val="32"/>
+                <w:szCs w:val="32"/>
+                <w:lang w:val="es-AR"/>
+              </w:rPr>
+              <w:t>Correo Electrónico</w:t>
+            </w:r>
+          </w:p>
+        </w:tc>
+        <w:tc>
+          <w:tcPr>
+            <w:tcW w:w="1214" w:type="dxa"/>
+            <w:tcBorders>
+              <w:top w:val="single" w:sz="1" w:space="0" w:color="000000"/>
+              <w:left w:val="single" w:sz="1" w:space="0" w:color="000000"/>
+              <w:bottom w:val="single" w:sz="1" w:space="0" w:color="000000"/>
+              <w:right w:val="single" w:sz="1" w:space="0" w:color="000000"/>
+            </w:tcBorders>
+            <w:shd w:val="clear" w:color="auto" w:fill="auto"/>
+          </w:tcPr>
+          <w:p>
+            <w:pPr>
+              <w:pStyle w:val="TableContents"/>
+              <w:jc w:val="center"/>
+              <w:rPr>
+                <w:sz w:val="32"/>
+                <w:szCs w:val="32"/>
+                <w:lang w:val="es-AR"/>
+              </w:rPr>
+            </w:pPr>
+            <w:r>
+              <w:rPr>
+                <w:sz w:val="32"/>
+                <w:szCs w:val="32"/>
+                <w:lang w:val="es-AR"/>
+              </w:rPr>
+              <w:t>Padrón</w:t>
+            </w:r>
+          </w:p>
+        </w:tc>
+      </w:tr>
+      <w:tr>
+        <w:tc>
+          <w:tcPr>
+            <w:tcW w:w="3878" w:type="dxa"/>
+            <w:tcBorders>
+              <w:left w:val="single" w:sz="1" w:space="0" w:color="000000"/>
+              <w:bottom w:val="single" w:sz="1" w:space="0" w:color="000000"/>
+            </w:tcBorders>
+            <w:shd w:val="clear" w:color="auto" w:fill="auto"/>
+          </w:tcPr>
+          <w:p>
+            <w:pPr>
+              <w:pStyle w:val="TableContents"/>
+              <w:snapToGrid w:val="0"/>
+              <w:jc w:val="center"/>
+              <w:rPr>
+                <w:sz w:val="32"/>
+                <w:szCs w:val="32"/>
+                <w:lang w:val="es-AR"/>
+              </w:rPr>
+            </w:pPr>
+            <w:r>
+              <w:rPr>
+                <w:sz w:val="32"/>
+                <w:szCs w:val="32"/>
+                <w:lang w:val="es-AR"/>
+              </w:rPr>
+              <w:t>Tomas contessi</w:t>
+            </w:r>
+          </w:p>
+        </w:tc>
+        <w:tc>
+          <w:tcPr>
+            <w:tcW w:w="4548" w:type="dxa"/>
+            <w:tcBorders>
+              <w:left w:val="single" w:sz="1" w:space="0" w:color="000000"/>
+              <w:bottom w:val="single" w:sz="1" w:space="0" w:color="000000"/>
+            </w:tcBorders>
+            <w:shd w:val="clear" w:color="auto" w:fill="auto"/>
+          </w:tcPr>
+          <w:p>
+            <w:pPr>
+              <w:pStyle w:val="TableContents"/>
+              <w:snapToGrid w:val="0"/>
+              <w:jc w:val="center"/>
+              <w:rPr>
+                <w:sz w:val="32"/>
+                <w:szCs w:val="32"/>
+                <w:lang w:val="es-AR"/>
+              </w:rPr>
+            </w:pPr>
+            <w:r>
+              <w:rPr>
+                <w:sz w:val="32"/>
+                <w:szCs w:val="32"/>
+                <w:lang w:val="es-AR"/>
+              </w:rPr>
+              <w:t>tcontessi@fi.uba.ar</w:t>
+            </w:r>
+          </w:p>
+        </w:tc>
+        <w:tc>
+          <w:tcPr>
+            <w:tcW w:w="1214" w:type="dxa"/>
+            <w:tcBorders>
+              <w:left w:val="single" w:sz="1" w:space="0" w:color="000000"/>
+              <w:bottom w:val="single" w:sz="1" w:space="0" w:color="000000"/>
+              <w:right w:val="single" w:sz="1" w:space="0" w:color="000000"/>
+            </w:tcBorders>
+            <w:shd w:val="clear" w:color="auto" w:fill="auto"/>
+          </w:tcPr>
+          <w:p>
+            <w:pPr>
+              <w:pStyle w:val="TableContents"/>
+              <w:snapToGrid w:val="0"/>
+              <w:jc w:val="center"/>
+              <w:rPr>
+                <w:sz w:val="32"/>
+                <w:szCs w:val="32"/>
+                <w:lang w:val="es-AR"/>
+              </w:rPr>
+            </w:pPr>
+            <w:r>
+              <w:rPr>
+                <w:sz w:val="32"/>
+                <w:szCs w:val="32"/>
+                <w:lang w:val="es-AR"/>
+              </w:rPr>
+              <w:t>99199</w:t>
+            </w:r>
+          </w:p>
+        </w:tc>
+      </w:tr>
+    </w:tbl>
+    <w:p/>
+    <w:p/>
+    <w:p/>
     <w:p>
       <w:pPr>
         <w:rPr>
@@ -13,7 +410,9 @@
           <w:lang w:val="es-ES"/>
         </w:rPr>
       </w:pPr>
-      <w:r>
+    </w:p>
+    <w:p>
+      <w:pPr>
         <w:rPr>
           <w:rFonts w:asciiTheme="majorHAnsi" w:hAnsiTheme="majorHAnsi" w:cstheme="majorHAnsi"/>
           <w:b/>
@@ -22,6 +421,16 @@
           <w:szCs w:val="48"/>
           <w:lang w:val="es-ES"/>
         </w:rPr>
+      </w:pPr>
+      <w:r>
+        <w:rPr>
+          <w:rFonts w:asciiTheme="majorHAnsi" w:hAnsiTheme="majorHAnsi" w:cstheme="majorHAnsi"/>
+          <w:b/>
+          <w:bCs/>
+          <w:sz w:val="48"/>
+          <w:szCs w:val="48"/>
+          <w:lang w:val="es-ES"/>
+        </w:rPr>
         <w:t>Índice:</w:t>
       </w:r>
     </w:p>
@@ -409,7 +818,6 @@
           <w:szCs w:val="48"/>
           <w:lang w:val="es-ES"/>
         </w:rPr>
-        <w:lastRenderedPageBreak/>
         <w:t>Descripción del proyecto:</w:t>
       </w:r>
     </w:p>
@@ -454,7 +862,19 @@
         <w:rPr>
           <w:lang w:val="es-ES"/>
         </w:rPr>
-        <w:t xml:space="preserve"> tanto el hardware como el software necesarios. Los modelos y el software resultantes serán subidos a un repositorio de GitHub </w:t>
+        <w:t xml:space="preserve"> tanto el hardware como el </w:t>
+      </w:r>
+      <w:r>
+        <w:rPr>
+          <w:lang w:val="es-ES"/>
+        </w:rPr>
+        <w:t>software necesario</w:t>
+      </w:r>
+      <w:r>
+        <w:rPr>
+          <w:lang w:val="es-ES"/>
+        </w:rPr>
+        <w:t xml:space="preserve">. Los modelos y el software resultantes serán subidos a un repositorio de GitHub </w:t>
       </w:r>
       <w:r>
         <w:rPr>
@@ -909,7 +1329,19 @@
         <w:rPr>
           <w:lang w:val="es-ES"/>
         </w:rPr>
-        <w:t>Rodamiento eje 1: rulemán 30202JR o 30305JR (se utilizo este en el modelo fabricado).</w:t>
+        <w:t xml:space="preserve">Rodamiento eje 1: rulemán 30202JR o 30305JR (se </w:t>
+      </w:r>
+      <w:r>
+        <w:rPr>
+          <w:lang w:val="es-ES"/>
+        </w:rPr>
+        <w:t>utilizó</w:t>
+      </w:r>
+      <w:r>
+        <w:rPr>
+          <w:lang w:val="es-ES"/>
+        </w:rPr>
+        <w:t xml:space="preserve"> este en el modelo fabricado).</w:t>
       </w:r>
     </w:p>
     <w:p>
@@ -940,6 +1372,13 @@
     <w:p>
       <w:pPr>
         <w:rPr>
+          <w:lang w:val="es-ES"/>
+        </w:rPr>
+      </w:pPr>
+    </w:p>
+    <w:p>
+      <w:pPr>
+        <w:rPr>
           <w:rFonts w:asciiTheme="majorHAnsi" w:hAnsiTheme="majorHAnsi" w:cstheme="majorHAnsi"/>
           <w:b/>
           <w:bCs/>
@@ -957,6 +1396,7 @@
           <w:szCs w:val="48"/>
           <w:lang w:val="es-ES"/>
         </w:rPr>
+        <w:lastRenderedPageBreak/>
         <w:t xml:space="preserve">Diseño de las </w:t>
       </w:r>
       <w:r>
@@ -1020,14 +1460,7 @@
         <w:rPr>
           <w:lang w:val="es-ES"/>
         </w:rPr>
-        <w:t xml:space="preserve">El diseño del robot tomo inspiración de modelos como el IRB460 de ABB, ya que ese tipo de diseño maximiza la carga útil al poner los motores montados sobre el eje 1 y da la posibilidad </w:t>
-      </w:r>
-      <w:r>
-        <w:rPr>
-          <w:lang w:val="es-ES"/>
-        </w:rPr>
-        <w:lastRenderedPageBreak/>
-        <w:t>de utilizar solo ejes giratorios, a diferencia de modelos como el SCARA.</w:t>
+        <w:t>El diseño del robot tomo inspiración de modelos como el IRB460 de ABB, ya que ese tipo de diseño maximiza la carga útil al poner los motores montados sobre el eje 1 y da la posibilidad de utilizar solo ejes giratorios, a diferencia de modelos como el SCARA.</w:t>
       </w:r>
       <w:r>
         <w:rPr>
@@ -1045,7 +1478,19 @@
         <w:rPr>
           <w:lang w:val="es-ES"/>
         </w:rPr>
-        <w:t>trapecios (en mi diseño se cambio por romboides) que garantiza que el eje de la brida siempre se mantenga paralelo al suelo.</w:t>
+        <w:t xml:space="preserve">trapecios (en mi diseño se </w:t>
+      </w:r>
+      <w:r>
+        <w:rPr>
+          <w:lang w:val="es-ES"/>
+        </w:rPr>
+        <w:t>cambió</w:t>
+      </w:r>
+      <w:r>
+        <w:rPr>
+          <w:lang w:val="es-ES"/>
+        </w:rPr>
+        <w:t xml:space="preserve"> por romboides) que garantiza que el eje de la brida siempre se mantenga paralelo al suelo.</w:t>
       </w:r>
     </w:p>
     <w:p>
@@ -1075,7 +1520,7 @@
                     <pic:cNvPicPr/>
                   </pic:nvPicPr>
                   <pic:blipFill>
-                    <a:blip r:embed="rId5">
+                    <a:blip r:embed="rId6">
                       <a:extLst>
                         <a:ext uri="{28A0092B-C50C-407E-A947-70E740481C1C}">
                           <a14:useLocalDpi xmlns:a14="http://schemas.microsoft.com/office/drawing/2010/main" val="0"/>
@@ -1126,21 +1571,45 @@
         <w:rPr>
           <w:lang w:val="es-ES"/>
         </w:rPr>
-        <w:t xml:space="preserve"> Como software de diseño se utilizo el Solid Works ya que permite diseñar piezas mecánicas de manera intuitiva y precisa.</w:t>
-      </w:r>
-    </w:p>
-    <w:p>
-      <w:pPr>
-        <w:rPr>
-          <w:lang w:val="es-ES"/>
-        </w:rPr>
-      </w:pPr>
-      <w:r>
-        <w:rPr>
-          <w:lang w:val="es-ES"/>
-        </w:rPr>
-        <w:br/>
-        <w:t xml:space="preserve"> Al diseñar el robot se buscaba que este sea capaz de plegarse sobre si mismo, </w:t>
+        <w:t xml:space="preserve"> Como software de diseño se </w:t>
+      </w:r>
+      <w:r>
+        <w:rPr>
+          <w:lang w:val="es-ES"/>
+        </w:rPr>
+        <w:t>utilizó</w:t>
+      </w:r>
+      <w:r>
+        <w:rPr>
+          <w:lang w:val="es-ES"/>
+        </w:rPr>
+        <w:t xml:space="preserve"> el Solid Works ya que permite diseñar piezas mecánicas de manera intuitiva y precisa.</w:t>
+      </w:r>
+    </w:p>
+    <w:p>
+      <w:pPr>
+        <w:rPr>
+          <w:lang w:val="es-ES"/>
+        </w:rPr>
+      </w:pPr>
+      <w:r>
+        <w:rPr>
+          <w:lang w:val="es-ES"/>
+        </w:rPr>
+        <w:br/>
+        <w:t xml:space="preserve"> Al diseñar el robot se buscaba que este sea capaz de plegarse sobre </w:t>
+      </w:r>
+      <w:r>
+        <w:rPr>
+          <w:lang w:val="es-ES"/>
+        </w:rPr>
+        <w:t>sí</w:t>
+      </w:r>
+      <w:r>
+        <w:rPr>
+          <w:lang w:val="es-ES"/>
+        </w:rPr>
+        <w:t xml:space="preserve"> mismo, </w:t>
       </w:r>
       <w:r>
         <w:rPr>
@@ -1153,7 +1622,19 @@
           <w:lang w:val="es-ES"/>
         </w:rPr>
         <w:br/>
-        <w:t xml:space="preserve"> El sistema de trapecios fue reemplazado por un sistema de romboides ya que resulta mas simpe el diseño aunque se pierde algo de rango de movimiento.</w:t>
+        <w:t xml:space="preserve"> El sistema de trapecios fue reemplazado por un sistema de romboides ya que resulta </w:t>
+      </w:r>
+      <w:r>
+        <w:rPr>
+          <w:lang w:val="es-ES"/>
+        </w:rPr>
+        <w:t>más</w:t>
+      </w:r>
+      <w:r>
+        <w:rPr>
+          <w:lang w:val="es-ES"/>
+        </w:rPr>
+        <w:t xml:space="preserve"> simpe el diseño aunque se pierde algo de rango de movimiento.</w:t>
       </w:r>
       <w:r>
         <w:rPr>
@@ -1197,7 +1678,7 @@
                     <pic:cNvPicPr/>
                   </pic:nvPicPr>
                   <pic:blipFill>
-                    <a:blip r:embed="rId6">
+                    <a:blip r:embed="rId7">
                       <a:extLst>
                         <a:ext uri="{28A0092B-C50C-407E-A947-70E740481C1C}">
                           <a14:useLocalDpi xmlns:a14="http://schemas.microsoft.com/office/drawing/2010/main" val="0"/>
@@ -1333,7 +1814,19 @@
         <w:rPr>
           <w:lang w:val="es-ES"/>
         </w:rPr>
-        <w:t xml:space="preserve"> Utilizando el mismo programa se obtuvo la posición del centro de masa de las piezas del brazo y con el programa ultimakerCura, el cual es el que prepara el código para imprimir en 3D las partes se obtuvo el peso estimado que tendrían las partes ya impresas (con una densidad de relleno del 7%). Con esta información se calculo el torque que precisa el motor del eje 1 solo para levantar el robot (este motor es el que limita la capacidad de carga en este diseño).</w:t>
+        <w:t xml:space="preserve"> Utilizando el mismo programa se obtuvo la posición del centro de masa de las piezas del brazo y con el programa ultimakerCura, el cual es el que prepara el código para imprimir en 3D las partes se obtuvo el peso estimado que tendrían las partes ya impresas (con una densidad de relleno del 7%). Con esta información se </w:t>
+      </w:r>
+      <w:r>
+        <w:rPr>
+          <w:lang w:val="es-ES"/>
+        </w:rPr>
+        <w:t>calculó</w:t>
+      </w:r>
+      <w:r>
+        <w:rPr>
+          <w:lang w:val="es-ES"/>
+        </w:rPr>
+        <w:t xml:space="preserve"> el torque que precisa el motor del eje 1 solo para levantar el robot (este motor es el que limita la capacidad de carga en este diseño).</w:t>
       </w:r>
     </w:p>
     <w:p>
@@ -1361,86 +1854,6 @@
                 <pic:pic xmlns:pic="http://schemas.openxmlformats.org/drawingml/2006/picture">
                   <pic:nvPicPr>
                     <pic:cNvPr id="2" name="Imagen 2" descr="Diagrama&#10;&#10;Descripción generada automáticamente"/>
-                    <pic:cNvPicPr/>
-                  </pic:nvPicPr>
-                  <pic:blipFill>
-                    <a:blip r:embed="rId7">
-                      <a:extLst>
-                        <a:ext uri="{28A0092B-C50C-407E-A947-70E740481C1C}">
-                          <a14:useLocalDpi xmlns:a14="http://schemas.microsoft.com/office/drawing/2010/main" val="0"/>
-                        </a:ext>
-                      </a:extLst>
-                    </a:blip>
-                    <a:stretch>
-                      <a:fillRect/>
-                    </a:stretch>
-                  </pic:blipFill>
-                  <pic:spPr>
-                    <a:xfrm>
-                      <a:off x="0" y="0"/>
-                      <a:ext cx="5400040" cy="3254375"/>
-                    </a:xfrm>
-                    <a:prstGeom prst="rect">
-                      <a:avLst/>
-                    </a:prstGeom>
-                  </pic:spPr>
-                </pic:pic>
-              </a:graphicData>
-            </a:graphic>
-          </wp:inline>
-        </w:drawing>
-      </w:r>
-    </w:p>
-    <w:p>
-      <w:pPr>
-        <w:rPr>
-          <w:lang w:val="es-ES"/>
-        </w:rPr>
-      </w:pPr>
-    </w:p>
-    <w:p>
-      <w:pPr>
-        <w:rPr>
-          <w:lang w:val="es-ES"/>
-        </w:rPr>
-      </w:pPr>
-      <w:r>
-        <w:rPr>
-          <w:lang w:val="es-ES"/>
-        </w:rPr>
-        <w:t xml:space="preserve"> Además, teniendo el modelo digital ensamblado se tomaron los parámetros de DH para realizar el modelo cinemático del robot.</w:t>
-      </w:r>
-      <w:r>
-        <w:rPr>
-          <w:lang w:val="es-ES"/>
-        </w:rPr>
-        <w:br/>
-      </w:r>
-    </w:p>
-    <w:p>
-      <w:pPr>
-        <w:rPr>
-          <w:lang w:val="es-ES"/>
-        </w:rPr>
-      </w:pPr>
-      <w:r>
-        <w:rPr>
-          <w:noProof/>
-          <w:lang w:val="es-ES"/>
-        </w:rPr>
-        <w:drawing>
-          <wp:inline distT="0" distB="0" distL="0" distR="0" wp14:anchorId="78EEED01" wp14:editId="5BB9F55F">
-            <wp:extent cx="5400040" cy="3254375"/>
-            <wp:effectExtent l="0" t="0" r="0" b="3175"/>
-            <wp:docPr id="4" name="Imagen 4" descr="Diagrama&#10;&#10;Descripción generada automáticamente"/>
-            <wp:cNvGraphicFramePr>
-              <a:graphicFrameLocks xmlns:a="http://schemas.openxmlformats.org/drawingml/2006/main" noChangeAspect="1"/>
-            </wp:cNvGraphicFramePr>
-            <a:graphic xmlns:a="http://schemas.openxmlformats.org/drawingml/2006/main">
-              <a:graphicData uri="http://schemas.openxmlformats.org/drawingml/2006/picture">
-                <pic:pic xmlns:pic="http://schemas.openxmlformats.org/drawingml/2006/picture">
-                  <pic:nvPicPr>
-                    <pic:cNvPr id="4" name="Imagen 4" descr="Diagrama&#10;&#10;Descripción generada automáticamente"/>
                     <pic:cNvPicPr/>
                   </pic:nvPicPr>
                   <pic:blipFill>
@@ -1488,7 +1901,99 @@
         <w:rPr>
           <w:lang w:val="es-ES"/>
         </w:rPr>
-        <w:t xml:space="preserve">Nótese que si bien el robot tiene 4 grados de libertad y 4 motores, en realidad tiene 5 ejes, solo que uno de los ejes no es </w:t>
+        <w:t xml:space="preserve"> Además, teniendo el modelo digital ensamblado se tomaron los parámetros de DH para realizar el modelo cinemático del robot.</w:t>
+      </w:r>
+      <w:r>
+        <w:rPr>
+          <w:lang w:val="es-ES"/>
+        </w:rPr>
+        <w:br/>
+      </w:r>
+    </w:p>
+    <w:p>
+      <w:pPr>
+        <w:rPr>
+          <w:lang w:val="es-ES"/>
+        </w:rPr>
+      </w:pPr>
+      <w:r>
+        <w:rPr>
+          <w:noProof/>
+          <w:lang w:val="es-ES"/>
+        </w:rPr>
+        <w:drawing>
+          <wp:inline distT="0" distB="0" distL="0" distR="0" wp14:anchorId="78EEED01" wp14:editId="5BB9F55F">
+            <wp:extent cx="5400040" cy="3254375"/>
+            <wp:effectExtent l="0" t="0" r="0" b="3175"/>
+            <wp:docPr id="4" name="Imagen 4" descr="Diagrama&#10;&#10;Descripción generada automáticamente"/>
+            <wp:cNvGraphicFramePr>
+              <a:graphicFrameLocks xmlns:a="http://schemas.openxmlformats.org/drawingml/2006/main" noChangeAspect="1"/>
+            </wp:cNvGraphicFramePr>
+            <a:graphic xmlns:a="http://schemas.openxmlformats.org/drawingml/2006/main">
+              <a:graphicData uri="http://schemas.openxmlformats.org/drawingml/2006/picture">
+                <pic:pic xmlns:pic="http://schemas.openxmlformats.org/drawingml/2006/picture">
+                  <pic:nvPicPr>
+                    <pic:cNvPr id="4" name="Imagen 4" descr="Diagrama&#10;&#10;Descripción generada automáticamente"/>
+                    <pic:cNvPicPr/>
+                  </pic:nvPicPr>
+                  <pic:blipFill>
+                    <a:blip r:embed="rId9">
+                      <a:extLst>
+                        <a:ext uri="{28A0092B-C50C-407E-A947-70E740481C1C}">
+                          <a14:useLocalDpi xmlns:a14="http://schemas.microsoft.com/office/drawing/2010/main" val="0"/>
+                        </a:ext>
+                      </a:extLst>
+                    </a:blip>
+                    <a:stretch>
+                      <a:fillRect/>
+                    </a:stretch>
+                  </pic:blipFill>
+                  <pic:spPr>
+                    <a:xfrm>
+                      <a:off x="0" y="0"/>
+                      <a:ext cx="5400040" cy="3254375"/>
+                    </a:xfrm>
+                    <a:prstGeom prst="rect">
+                      <a:avLst/>
+                    </a:prstGeom>
+                  </pic:spPr>
+                </pic:pic>
+              </a:graphicData>
+            </a:graphic>
+          </wp:inline>
+        </w:drawing>
+      </w:r>
+    </w:p>
+    <w:p>
+      <w:pPr>
+        <w:rPr>
+          <w:lang w:val="es-ES"/>
+        </w:rPr>
+      </w:pPr>
+    </w:p>
+    <w:p>
+      <w:pPr>
+        <w:rPr>
+          <w:lang w:val="es-ES"/>
+        </w:rPr>
+      </w:pPr>
+      <w:r>
+        <w:rPr>
+          <w:lang w:val="es-ES"/>
+        </w:rPr>
+        <w:t xml:space="preserve">Nótese </w:t>
+      </w:r>
+      <w:r>
+        <w:rPr>
+          <w:lang w:val="es-ES"/>
+        </w:rPr>
+        <w:t>que,</w:t>
+      </w:r>
+      <w:r>
+        <w:rPr>
+          <w:lang w:val="es-ES"/>
+        </w:rPr>
+        <w:t xml:space="preserve"> si bien el robot tiene 4 grados de libertad y 4 motores, en realidad tiene 5 ejes, solo que uno de los ejes no es </w:t>
       </w:r>
       <w:r>
         <w:rPr>
@@ -1515,13 +2020,31 @@
           <w:lang w:val="es-ES"/>
         </w:rPr>
         <w:lastRenderedPageBreak/>
-        <w:t>Además se imprimió una pieza de 10cm de largo</w:t>
-      </w:r>
-      <w:r>
-        <w:rPr>
-          <w:lang w:val="es-ES"/>
-        </w:rPr>
-        <w:t xml:space="preserve"> para usarse en la medición del torque de los motores y se corroboro que a la tensión de trabajo estos tenían mas de 12kg.cm de torque.</w:t>
+        <w:t>Además,</w:t>
+      </w:r>
+      <w:r>
+        <w:rPr>
+          <w:lang w:val="es-ES"/>
+        </w:rPr>
+        <w:t xml:space="preserve"> se imprimió una pieza de 10cm de largo</w:t>
+      </w:r>
+      <w:r>
+        <w:rPr>
+          <w:lang w:val="es-ES"/>
+        </w:rPr>
+        <w:t xml:space="preserve"> para usarse en la medición del torque de los motores y se corroboro que a la tensión de trabajo estos tenían </w:t>
+      </w:r>
+      <w:r>
+        <w:rPr>
+          <w:lang w:val="es-ES"/>
+        </w:rPr>
+        <w:t>más</w:t>
+      </w:r>
+      <w:r>
+        <w:rPr>
+          <w:lang w:val="es-ES"/>
+        </w:rPr>
+        <w:t xml:space="preserve"> de 12kg.cm de torque.</w:t>
       </w:r>
       <w:r>
         <w:rPr>
@@ -1558,7 +2081,7 @@
                     <pic:cNvPicPr/>
                   </pic:nvPicPr>
                   <pic:blipFill>
-                    <a:blip r:embed="rId9" cstate="print">
+                    <a:blip r:embed="rId10" cstate="print">
                       <a:extLst>
                         <a:ext uri="{28A0092B-C50C-407E-A947-70E740481C1C}">
                           <a14:useLocalDpi xmlns:a14="http://schemas.microsoft.com/office/drawing/2010/main" val="0"/>
@@ -1625,7 +2148,19 @@
         <w:rPr>
           <w:lang w:val="es-ES"/>
         </w:rPr>
-        <w:t xml:space="preserve"> Una vez que se tuvo un modelo virtual del robot se procedió a ver si este diseño seria capaz de cumplir con las especificaciones planteadas.</w:t>
+        <w:t xml:space="preserve"> Una vez que se tuvo un modelo virtual del robot se procedió a ver si este diseño </w:t>
+      </w:r>
+      <w:r>
+        <w:rPr>
+          <w:lang w:val="es-ES"/>
+        </w:rPr>
+        <w:t>sería</w:t>
+      </w:r>
+      <w:r>
+        <w:rPr>
+          <w:lang w:val="es-ES"/>
+        </w:rPr>
+        <w:t xml:space="preserve"> capaz de cumplir con las especificaciones planteadas.</w:t>
       </w:r>
     </w:p>
     <w:p>
@@ -1685,7 +2220,43 @@
         <w:rPr>
           <w:lang w:val="es-ES"/>
         </w:rPr>
-        <w:t>Según su datasheet los motores tienen una velocidad de 300º/seg en vacio, lo cual a priori cumpliría la especificación de velocidad, almenos en vacio.</w:t>
+        <w:t xml:space="preserve">Según su datasheet los motores tienen una velocidad de 300º/seg en </w:t>
+      </w:r>
+      <w:r>
+        <w:rPr>
+          <w:lang w:val="es-ES"/>
+        </w:rPr>
+        <w:t>vacío</w:t>
+      </w:r>
+      <w:r>
+        <w:rPr>
+          <w:lang w:val="es-ES"/>
+        </w:rPr>
+        <w:t xml:space="preserve">, lo cual a priori cumpliría la especificación de velocidad, </w:t>
+      </w:r>
+      <w:r>
+        <w:rPr>
+          <w:lang w:val="es-ES"/>
+        </w:rPr>
+        <w:t>al menos</w:t>
+      </w:r>
+      <w:r>
+        <w:rPr>
+          <w:lang w:val="es-ES"/>
+        </w:rPr>
+        <w:t xml:space="preserve"> en </w:t>
+      </w:r>
+      <w:r>
+        <w:rPr>
+          <w:lang w:val="es-ES"/>
+        </w:rPr>
+        <w:t>vacío</w:t>
+      </w:r>
+      <w:r>
+        <w:rPr>
+          <w:lang w:val="es-ES"/>
+        </w:rPr>
+        <w:t>.</w:t>
       </w:r>
     </w:p>
     <w:p>
@@ -1742,7 +2313,43 @@
           <w:lang w:val="es-ES"/>
         </w:rPr>
         <w:br/>
-        <w:t xml:space="preserve"> Durante la construcción se decidió reemplazar el rodamiento cónico 30202JR por el 30305JR, ya que este ultimo si bien es mas caro, el radio interno permite acomodar mejor el eje del motor y al ser mas grande proporciona un mejor apoyo a toda la estructura.</w:t>
+        <w:t xml:space="preserve"> Durante la construcción se decidió reemplazar el rodamiento cónico 30202JR por el 30305JR, ya que este </w:t>
+      </w:r>
+      <w:r>
+        <w:rPr>
+          <w:lang w:val="es-ES"/>
+        </w:rPr>
+        <w:t>último</w:t>
+      </w:r>
+      <w:r>
+        <w:rPr>
+          <w:lang w:val="es-ES"/>
+        </w:rPr>
+        <w:t xml:space="preserve"> si bien es </w:t>
+      </w:r>
+      <w:r>
+        <w:rPr>
+          <w:lang w:val="es-ES"/>
+        </w:rPr>
+        <w:t>más</w:t>
+      </w:r>
+      <w:r>
+        <w:rPr>
+          <w:lang w:val="es-ES"/>
+        </w:rPr>
+        <w:t xml:space="preserve"> caro, el radio interno permite acomodar mejor el eje del motor y al ser </w:t>
+      </w:r>
+      <w:r>
+        <w:rPr>
+          <w:lang w:val="es-ES"/>
+        </w:rPr>
+        <w:t>más</w:t>
+      </w:r>
+      <w:r>
+        <w:rPr>
+          <w:lang w:val="es-ES"/>
+        </w:rPr>
+        <w:t xml:space="preserve"> grande proporciona un mejor apoyo a toda la estructura.</w:t>
       </w:r>
       <w:r>
         <w:rPr>
@@ -1755,7 +2362,19 @@
         <w:rPr>
           <w:lang w:val="es-ES"/>
         </w:rPr>
-        <w:t xml:space="preserve"> hacer un programa que los haga apuntar a 90º y ponerlos de forma que los 90º queden a la mitad del movimiento de la articulación, igualmente el soft permite cargar como atriburto el offset de la colocación de los motores, el </w:t>
+        <w:t xml:space="preserve"> hacer un programa que los haga apuntar a 90º y ponerlos de forma que los 90º queden a la mitad del movimiento de la articulación, igualmente el soft permite cargar como </w:t>
+      </w:r>
+      <w:r>
+        <w:rPr>
+          <w:lang w:val="es-ES"/>
+        </w:rPr>
+        <w:t>atributo</w:t>
+      </w:r>
+      <w:r>
+        <w:rPr>
+          <w:lang w:val="es-ES"/>
+        </w:rPr>
+        <w:t xml:space="preserve"> el offset de la colocación de los motores, el </w:t>
       </w:r>
       <w:r>
         <w:rPr>
@@ -1774,7 +2393,19 @@
         <w:rPr>
           <w:lang w:val="es-ES"/>
         </w:rPr>
-        <w:t xml:space="preserve"> de dh.</w:t>
+        <w:t xml:space="preserve"> de </w:t>
+      </w:r>
+      <w:r>
+        <w:rPr>
+          <w:lang w:val="es-ES"/>
+        </w:rPr>
+        <w:t>DH</w:t>
+      </w:r>
+      <w:r>
+        <w:rPr>
+          <w:lang w:val="es-ES"/>
+        </w:rPr>
+        <w:t>.</w:t>
       </w:r>
     </w:p>
     <w:p>
@@ -1911,9 +2542,9 @@
           <w:lang w:val="es-ES"/>
         </w:rPr>
         <w:drawing>
-          <wp:inline distT="0" distB="0" distL="0" distR="0" wp14:anchorId="3D75839B" wp14:editId="0F7E1DE1">
-            <wp:extent cx="5400040" cy="4038600"/>
-            <wp:effectExtent l="0" t="0" r="0" b="0"/>
+          <wp:inline distT="0" distB="0" distL="0" distR="0" wp14:anchorId="3D75839B" wp14:editId="6F9F4A08">
+            <wp:extent cx="4124325" cy="3084514"/>
+            <wp:effectExtent l="0" t="0" r="0" b="1905"/>
             <wp:docPr id="6" name="Imagen 6" descr="Imagen que contiene estructuras metálicas&#10;&#10;Descripción generada automáticamente"/>
             <wp:cNvGraphicFramePr>
               <a:graphicFrameLocks xmlns:a="http://schemas.openxmlformats.org/drawingml/2006/main" noChangeAspect="1"/>
@@ -1923,96 +2554,6 @@
                 <pic:pic xmlns:pic="http://schemas.openxmlformats.org/drawingml/2006/picture">
                   <pic:nvPicPr>
                     <pic:cNvPr id="6" name="Imagen 6" descr="Imagen que contiene estructuras metálicas&#10;&#10;Descripción generada automáticamente"/>
-                    <pic:cNvPicPr/>
-                  </pic:nvPicPr>
-                  <pic:blipFill>
-                    <a:blip r:embed="rId10">
-                      <a:extLst>
-                        <a:ext uri="{28A0092B-C50C-407E-A947-70E740481C1C}">
-                          <a14:useLocalDpi xmlns:a14="http://schemas.microsoft.com/office/drawing/2010/main" val="0"/>
-                        </a:ext>
-                      </a:extLst>
-                    </a:blip>
-                    <a:stretch>
-                      <a:fillRect/>
-                    </a:stretch>
-                  </pic:blipFill>
-                  <pic:spPr>
-                    <a:xfrm>
-                      <a:off x="0" y="0"/>
-                      <a:ext cx="5400040" cy="4038600"/>
-                    </a:xfrm>
-                    <a:prstGeom prst="rect">
-                      <a:avLst/>
-                    </a:prstGeom>
-                  </pic:spPr>
-                </pic:pic>
-              </a:graphicData>
-            </a:graphic>
-          </wp:inline>
-        </w:drawing>
-      </w:r>
-    </w:p>
-    <w:p>
-      <w:pPr>
-        <w:pStyle w:val="Prrafodelista"/>
-        <w:numPr>
-          <w:ilvl w:val="0"/>
-          <w:numId w:val="5"/>
-        </w:numPr>
-        <w:rPr>
-          <w:lang w:val="es-ES"/>
-        </w:rPr>
-      </w:pPr>
-      <w:r>
-        <w:rPr>
-          <w:lang w:val="es-ES"/>
-        </w:rPr>
-        <w:t xml:space="preserve"> Ensamblar el segmento 4 del brazo que se pega con cualquier pegamento tipo la gotita o pegamentos para </w:t>
-      </w:r>
-      <w:r>
-        <w:rPr>
-          <w:lang w:val="es-ES"/>
-        </w:rPr>
-        <w:t>plásticos</w:t>
-      </w:r>
-      <w:r>
-        <w:rPr>
-          <w:lang w:val="es-ES"/>
-        </w:rPr>
-        <w:t>. Es recomendable colocar en este paso el motor del eje 4 ya que después será muy difícil con el eje 3 puesto</w:t>
-      </w:r>
-      <w:r>
-        <w:rPr>
-          <w:lang w:val="es-ES"/>
-        </w:rPr>
-        <w:t>:</w:t>
-      </w:r>
-      <w:r>
-        <w:rPr>
-          <w:lang w:val="es-ES"/>
-        </w:rPr>
-        <w:br/>
-      </w:r>
-      <w:r>
-        <w:rPr>
-          <w:noProof/>
-          <w:lang w:val="es-ES"/>
-        </w:rPr>
-        <w:lastRenderedPageBreak/>
-        <w:drawing>
-          <wp:inline distT="0" distB="0" distL="0" distR="0" wp14:anchorId="1E28C550" wp14:editId="73B77F7C">
-            <wp:extent cx="4695825" cy="3438525"/>
-            <wp:effectExtent l="0" t="0" r="9525" b="9525"/>
-            <wp:docPr id="7" name="Imagen 7" descr="Logotipo&#10;&#10;Descripción generada automáticamente"/>
-            <wp:cNvGraphicFramePr>
-              <a:graphicFrameLocks xmlns:a="http://schemas.openxmlformats.org/drawingml/2006/main" noChangeAspect="1"/>
-            </wp:cNvGraphicFramePr>
-            <a:graphic xmlns:a="http://schemas.openxmlformats.org/drawingml/2006/main">
-              <a:graphicData uri="http://schemas.openxmlformats.org/drawingml/2006/picture">
-                <pic:pic xmlns:pic="http://schemas.openxmlformats.org/drawingml/2006/picture">
-                  <pic:nvPicPr>
-                    <pic:cNvPr id="7" name="Imagen 7" descr="Logotipo&#10;&#10;Descripción generada automáticamente"/>
                     <pic:cNvPicPr/>
                   </pic:nvPicPr>
                   <pic:blipFill>
@@ -2030,7 +2571,7 @@
                   <pic:spPr>
                     <a:xfrm>
                       <a:off x="0" y="0"/>
-                      <a:ext cx="4695825" cy="3438525"/>
+                      <a:ext cx="4140531" cy="3096634"/>
                     </a:xfrm>
                     <a:prstGeom prst="rect">
                       <a:avLst/>
@@ -2048,6 +2589,12 @@
         </w:rPr>
         <w:br/>
       </w:r>
+      <w:r>
+        <w:rPr>
+          <w:lang w:val="es-ES"/>
+        </w:rPr>
+        <w:br/>
+      </w:r>
     </w:p>
     <w:p>
       <w:pPr>
@@ -2064,19 +2611,19 @@
         <w:rPr>
           <w:lang w:val="es-ES"/>
         </w:rPr>
-        <w:t xml:space="preserve"> Ensamblar el eje 2 y montar juntos los ejes </w:t>
-      </w:r>
-      <w:r>
-        <w:rPr>
-          <w:lang w:val="es-ES"/>
-        </w:rPr>
-        <w:t>2,3 y 4</w:t>
-      </w:r>
-      <w:r>
-        <w:rPr>
-          <w:lang w:val="es-ES"/>
-        </w:rPr>
-        <w:t xml:space="preserve"> (los separadores son para evitar juegos en el robot, aunque puede que dificulten en armado, si se complica mucho también hay unos separadores abiertos con forma de zegger que se pueden colocar después de armado)</w:t>
+        <w:t xml:space="preserve"> Ensamblar el segmento 4 del brazo que se pega con cualquier pegamento tipo la gotita o pegamentos para </w:t>
+      </w:r>
+      <w:r>
+        <w:rPr>
+          <w:lang w:val="es-ES"/>
+        </w:rPr>
+        <w:t>plásticos</w:t>
+      </w:r>
+      <w:r>
+        <w:rPr>
+          <w:lang w:val="es-ES"/>
+        </w:rPr>
+        <w:t>. Es recomendable colocar en este paso el motor del eje 4 ya que después será muy difícil con el eje 3 puesto</w:t>
       </w:r>
       <w:r>
         <w:rPr>
@@ -2095,11 +2642,12 @@
           <w:noProof/>
           <w:lang w:val="es-ES"/>
         </w:rPr>
+        <w:lastRenderedPageBreak/>
         <w:drawing>
-          <wp:inline distT="0" distB="0" distL="0" distR="0" wp14:anchorId="71C72581" wp14:editId="08C60731">
-            <wp:extent cx="5400040" cy="3855085"/>
+          <wp:inline distT="0" distB="0" distL="0" distR="0" wp14:anchorId="1E28C550" wp14:editId="1B6B0994">
+            <wp:extent cx="3962400" cy="2901473"/>
             <wp:effectExtent l="0" t="0" r="0" b="0"/>
-            <wp:docPr id="8" name="Imagen 8"/>
+            <wp:docPr id="7" name="Imagen 7" descr="Logotipo&#10;&#10;Descripción generada automáticamente"/>
             <wp:cNvGraphicFramePr>
               <a:graphicFrameLocks xmlns:a="http://schemas.openxmlformats.org/drawingml/2006/main" noChangeAspect="1"/>
             </wp:cNvGraphicFramePr>
@@ -2107,7 +2655,7 @@
               <a:graphicData uri="http://schemas.openxmlformats.org/drawingml/2006/picture">
                 <pic:pic xmlns:pic="http://schemas.openxmlformats.org/drawingml/2006/picture">
                   <pic:nvPicPr>
-                    <pic:cNvPr id="8" name="Imagen 8"/>
+                    <pic:cNvPr id="7" name="Imagen 7" descr="Logotipo&#10;&#10;Descripción generada automáticamente"/>
                     <pic:cNvPicPr/>
                   </pic:nvPicPr>
                   <pic:blipFill>
@@ -2125,7 +2673,7 @@
                   <pic:spPr>
                     <a:xfrm>
                       <a:off x="0" y="0"/>
-                      <a:ext cx="5400040" cy="3855085"/>
+                      <a:ext cx="3966631" cy="2904571"/>
                     </a:xfrm>
                     <a:prstGeom prst="rect">
                       <a:avLst/>
@@ -2143,6 +2691,12 @@
         </w:rPr>
         <w:br/>
       </w:r>
+      <w:r>
+        <w:rPr>
+          <w:lang w:val="es-ES"/>
+        </w:rPr>
+        <w:br/>
+      </w:r>
     </w:p>
     <w:p>
       <w:pPr>
@@ -2159,13 +2713,25 @@
         <w:rPr>
           <w:lang w:val="es-ES"/>
         </w:rPr>
-        <w:t xml:space="preserve"> Colocar el eje en la pieza tractora del eje 3</w:t>
-      </w:r>
-      <w:r>
-        <w:rPr>
-          <w:lang w:val="es-ES"/>
-        </w:rPr>
-        <w:t xml:space="preserve"> y montar la articulación del eje 2, luego también montar la leva que transfiere el movimiento de la palanca al eje 3:</w:t>
+        <w:t xml:space="preserve"> Ensamblar el eje 2 y montar juntos los ejes </w:t>
+      </w:r>
+      <w:r>
+        <w:rPr>
+          <w:lang w:val="es-ES"/>
+        </w:rPr>
+        <w:t>2,3 y 4</w:t>
+      </w:r>
+      <w:r>
+        <w:rPr>
+          <w:lang w:val="es-ES"/>
+        </w:rPr>
+        <w:t xml:space="preserve"> (los separadores son para evitar juegos en el robot, aunque puede que dificulten en armado, si se complica mucho también hay unos separadores abiertos con forma de zegger que se pueden colocar después de armado)</w:t>
+      </w:r>
+      <w:r>
+        <w:rPr>
+          <w:lang w:val="es-ES"/>
+        </w:rPr>
+        <w:t>:</w:t>
       </w:r>
       <w:r>
         <w:rPr>
@@ -2178,12 +2744,11 @@
           <w:noProof/>
           <w:lang w:val="es-ES"/>
         </w:rPr>
-        <w:lastRenderedPageBreak/>
         <w:drawing>
-          <wp:inline distT="0" distB="0" distL="0" distR="0" wp14:anchorId="1D887286" wp14:editId="7B375A3C">
-            <wp:extent cx="5400040" cy="3940810"/>
-            <wp:effectExtent l="0" t="0" r="0" b="2540"/>
-            <wp:docPr id="9" name="Imagen 9" descr="Imagen que contiene Texto&#10;&#10;Descripción generada automáticamente"/>
+          <wp:inline distT="0" distB="0" distL="0" distR="0" wp14:anchorId="71C72581" wp14:editId="7399E8E8">
+            <wp:extent cx="4376247" cy="3124200"/>
+            <wp:effectExtent l="0" t="0" r="5715" b="0"/>
+            <wp:docPr id="8" name="Imagen 8"/>
             <wp:cNvGraphicFramePr>
               <a:graphicFrameLocks xmlns:a="http://schemas.openxmlformats.org/drawingml/2006/main" noChangeAspect="1"/>
             </wp:cNvGraphicFramePr>
@@ -2191,7 +2756,7 @@
               <a:graphicData uri="http://schemas.openxmlformats.org/drawingml/2006/picture">
                 <pic:pic xmlns:pic="http://schemas.openxmlformats.org/drawingml/2006/picture">
                   <pic:nvPicPr>
-                    <pic:cNvPr id="9" name="Imagen 9" descr="Imagen que contiene Texto&#10;&#10;Descripción generada automáticamente"/>
+                    <pic:cNvPr id="8" name="Imagen 8"/>
                     <pic:cNvPicPr/>
                   </pic:nvPicPr>
                   <pic:blipFill>
@@ -2209,7 +2774,7 @@
                   <pic:spPr>
                     <a:xfrm>
                       <a:off x="0" y="0"/>
-                      <a:ext cx="5400040" cy="3940810"/>
+                      <a:ext cx="4380413" cy="3127174"/>
                     </a:xfrm>
                     <a:prstGeom prst="rect">
                       <a:avLst/>
@@ -2226,7 +2791,42 @@
           <w:lang w:val="es-ES"/>
         </w:rPr>
         <w:br/>
-        <w:t>(nota, me acabo de dar cuenta que seria mas fácil armar el segmento 2 en esta parte y apretar todo junto, pero estoy describiendo el orden el que lo pensé y arme yo)</w:t>
+      </w:r>
+      <w:r>
+        <w:rPr>
+          <w:lang w:val="es-ES"/>
+        </w:rPr>
+        <w:br/>
+      </w:r>
+      <w:r>
+        <w:rPr>
+          <w:lang w:val="es-ES"/>
+        </w:rPr>
+        <w:br/>
+      </w:r>
+      <w:r>
+        <w:rPr>
+          <w:lang w:val="es-ES"/>
+        </w:rPr>
+        <w:br/>
+      </w:r>
+      <w:r>
+        <w:rPr>
+          <w:lang w:val="es-ES"/>
+        </w:rPr>
+        <w:br/>
+      </w:r>
+      <w:r>
+        <w:rPr>
+          <w:lang w:val="es-ES"/>
+        </w:rPr>
+        <w:br/>
+      </w:r>
+      <w:r>
+        <w:rPr>
+          <w:lang w:val="es-ES"/>
+        </w:rPr>
+        <w:br/>
       </w:r>
       <w:r>
         <w:rPr>
@@ -2250,31 +2850,14 @@
         <w:rPr>
           <w:lang w:val="es-ES"/>
         </w:rPr>
-        <w:t xml:space="preserve"> Colocar el soporte de las paralelas en la plataforma, luego colocar el tractor con el centro del rulemán </w:t>
-      </w:r>
-      <w:r>
-        <w:rPr>
-          <w:lang w:val="es-ES"/>
-        </w:rPr>
-        <w:t>cónico</w:t>
-      </w:r>
-      <w:r>
-        <w:rPr>
-          <w:lang w:val="es-ES"/>
-        </w:rPr>
-        <w:t xml:space="preserve"> en el </w:t>
-      </w:r>
-      <w:r>
-        <w:rPr>
-          <w:lang w:val="es-ES"/>
-        </w:rPr>
-        <w:t>hexágono</w:t>
-      </w:r>
-      <w:r>
-        <w:rPr>
-          <w:lang w:val="es-ES"/>
-        </w:rPr>
-        <w:t xml:space="preserve"> y ensamblar el rulemán encastrando el tractor en el eje, asegurar toda la pieza atornillando con un tornillo de 40mm dese la plataforma hasta el motor:</w:t>
+        <w:lastRenderedPageBreak/>
+        <w:t xml:space="preserve"> Colocar el eje en la pieza tractora del eje 3</w:t>
+      </w:r>
+      <w:r>
+        <w:rPr>
+          <w:lang w:val="es-ES"/>
+        </w:rPr>
+        <w:t xml:space="preserve"> y montar la articulación del eje 2, luego también montar la leva que transfiere el movimiento de la palanca al eje 3:</w:t>
       </w:r>
       <w:r>
         <w:rPr>
@@ -2287,12 +2870,11 @@
           <w:noProof/>
           <w:lang w:val="es-ES"/>
         </w:rPr>
-        <w:lastRenderedPageBreak/>
         <w:drawing>
-          <wp:inline distT="0" distB="0" distL="0" distR="0" wp14:anchorId="64B3E4E8" wp14:editId="297B3990">
-            <wp:extent cx="4705350" cy="4267200"/>
+          <wp:inline distT="0" distB="0" distL="0" distR="0" wp14:anchorId="1D887286" wp14:editId="620B866E">
+            <wp:extent cx="4229100" cy="3086288"/>
             <wp:effectExtent l="0" t="0" r="0" b="0"/>
-            <wp:docPr id="10" name="Imagen 10" descr="Imagen que contiene objeto&#10;&#10;Descripción generada automáticamente"/>
+            <wp:docPr id="9" name="Imagen 9" descr="Imagen que contiene Texto&#10;&#10;Descripción generada automáticamente"/>
             <wp:cNvGraphicFramePr>
               <a:graphicFrameLocks xmlns:a="http://schemas.openxmlformats.org/drawingml/2006/main" noChangeAspect="1"/>
             </wp:cNvGraphicFramePr>
@@ -2300,7 +2882,7 @@
               <a:graphicData uri="http://schemas.openxmlformats.org/drawingml/2006/picture">
                 <pic:pic xmlns:pic="http://schemas.openxmlformats.org/drawingml/2006/picture">
                   <pic:nvPicPr>
-                    <pic:cNvPr id="10" name="Imagen 10" descr="Imagen que contiene objeto&#10;&#10;Descripción generada automáticamente"/>
+                    <pic:cNvPr id="9" name="Imagen 9" descr="Imagen que contiene Texto&#10;&#10;Descripción generada automáticamente"/>
                     <pic:cNvPicPr/>
                   </pic:nvPicPr>
                   <pic:blipFill>
@@ -2318,7 +2900,7 @@
                   <pic:spPr>
                     <a:xfrm>
                       <a:off x="0" y="0"/>
-                      <a:ext cx="4705350" cy="4267200"/>
+                      <a:ext cx="4234936" cy="3090547"/>
                     </a:xfrm>
                     <a:prstGeom prst="rect">
                       <a:avLst/>
@@ -2336,6 +2918,43 @@
         </w:rPr>
         <w:br/>
       </w:r>
+      <w:r>
+        <w:rPr>
+          <w:lang w:val="es-ES"/>
+        </w:rPr>
+        <w:br/>
+        <w:t xml:space="preserve">(nota, me acabo de dar cuenta que </w:t>
+      </w:r>
+      <w:r>
+        <w:rPr>
+          <w:lang w:val="es-ES"/>
+        </w:rPr>
+        <w:t>sería</w:t>
+      </w:r>
+      <w:r>
+        <w:rPr>
+          <w:lang w:val="es-ES"/>
+        </w:rPr>
+        <w:t xml:space="preserve"> </w:t>
+      </w:r>
+      <w:r>
+        <w:rPr>
+          <w:lang w:val="es-ES"/>
+        </w:rPr>
+        <w:t>más</w:t>
+      </w:r>
+      <w:r>
+        <w:rPr>
+          <w:lang w:val="es-ES"/>
+        </w:rPr>
+        <w:t xml:space="preserve"> fácil armar el segmento 2 en esta parte y apretar todo junto, pero estoy describiendo el orden el que lo pensé y arme yo)</w:t>
+      </w:r>
+      <w:r>
+        <w:rPr>
+          <w:lang w:val="es-ES"/>
+        </w:rPr>
+        <w:br/>
+      </w:r>
     </w:p>
     <w:p>
       <w:pPr>
@@ -2352,19 +2971,31 @@
         <w:rPr>
           <w:lang w:val="es-ES"/>
         </w:rPr>
-        <w:t xml:space="preserve"> Luego atornillar los soportes del eje 2 a la plataforma, es posible que haya que aflojar un poco el soporte de las paralelas o forzarlo un poco porque entra muy justo</w:t>
-      </w:r>
-      <w:r>
-        <w:rPr>
-          <w:lang w:val="es-ES"/>
-        </w:rPr>
-        <w:t>. En este punto verificar que el eje 2 quede lo mas paralelo con la plataforma posible (si quedaron rebarbas o imperfecciones de impresión se pueden corregir con un cuchillo caliente), ya que de quedar desnivelado los motores no quedaran alineados</w:t>
-      </w:r>
-      <w:r>
-        <w:rPr>
-          <w:lang w:val="es-ES"/>
-        </w:rPr>
-        <w:t>:</w:t>
+        <w:t xml:space="preserve"> Colocar el soporte de las paralelas en la plataforma, luego colocar el tractor con el centro del rulemán </w:t>
+      </w:r>
+      <w:r>
+        <w:rPr>
+          <w:lang w:val="es-ES"/>
+        </w:rPr>
+        <w:t>cónico</w:t>
+      </w:r>
+      <w:r>
+        <w:rPr>
+          <w:lang w:val="es-ES"/>
+        </w:rPr>
+        <w:t xml:space="preserve"> en el </w:t>
+      </w:r>
+      <w:r>
+        <w:rPr>
+          <w:lang w:val="es-ES"/>
+        </w:rPr>
+        <w:t>hexágono</w:t>
+      </w:r>
+      <w:r>
+        <w:rPr>
+          <w:lang w:val="es-ES"/>
+        </w:rPr>
+        <w:t xml:space="preserve"> y ensamblar el rulemán encastrando el tractor en el eje, asegurar toda la pieza atornillando con un tornillo de 40mm dese la plataforma hasta el motor:</w:t>
       </w:r>
       <w:r>
         <w:rPr>
@@ -2377,12 +3008,11 @@
           <w:noProof/>
           <w:lang w:val="es-ES"/>
         </w:rPr>
-        <w:lastRenderedPageBreak/>
         <w:drawing>
-          <wp:inline distT="0" distB="0" distL="0" distR="0" wp14:anchorId="795045E8" wp14:editId="2586A782">
-            <wp:extent cx="5248275" cy="4762500"/>
-            <wp:effectExtent l="0" t="0" r="9525" b="0"/>
-            <wp:docPr id="12" name="Imagen 12" descr="Dibujo en blanco y negro&#10;&#10;Descripción generada automáticamente con confianza baja"/>
+          <wp:inline distT="0" distB="0" distL="0" distR="0" wp14:anchorId="64B3E4E8" wp14:editId="7E53E2A0">
+            <wp:extent cx="3438525" cy="3118338"/>
+            <wp:effectExtent l="0" t="0" r="0" b="6350"/>
+            <wp:docPr id="10" name="Imagen 10" descr="Imagen que contiene objeto&#10;&#10;Descripción generada automáticamente"/>
             <wp:cNvGraphicFramePr>
               <a:graphicFrameLocks xmlns:a="http://schemas.openxmlformats.org/drawingml/2006/main" noChangeAspect="1"/>
             </wp:cNvGraphicFramePr>
@@ -2390,7 +3020,7 @@
               <a:graphicData uri="http://schemas.openxmlformats.org/drawingml/2006/picture">
                 <pic:pic xmlns:pic="http://schemas.openxmlformats.org/drawingml/2006/picture">
                   <pic:nvPicPr>
-                    <pic:cNvPr id="12" name="Imagen 12" descr="Dibujo en blanco y negro&#10;&#10;Descripción generada automáticamente con confianza baja"/>
+                    <pic:cNvPr id="10" name="Imagen 10" descr="Imagen que contiene objeto&#10;&#10;Descripción generada automáticamente"/>
                     <pic:cNvPicPr/>
                   </pic:nvPicPr>
                   <pic:blipFill>
@@ -2408,7 +3038,7 @@
                   <pic:spPr>
                     <a:xfrm>
                       <a:off x="0" y="0"/>
-                      <a:ext cx="5248275" cy="4762500"/>
+                      <a:ext cx="3445796" cy="3124932"/>
                     </a:xfrm>
                     <a:prstGeom prst="rect">
                       <a:avLst/>
@@ -2442,7 +3072,38 @@
         <w:rPr>
           <w:lang w:val="es-ES"/>
         </w:rPr>
-        <w:t>Colocar las varillas de paralelismo (la de 110mm es la que va con el segmento 2 y la de 117mm es la que va con el 3) y luego el triangulo que las une. Es recomendable asegurar el armado con seguros zegger para que los ejes no se salgan de los rulemanes porque calzan sin juego pero no apretados.</w:t>
+        <w:t xml:space="preserve"> Luego atornillar los soportes del eje 2 a la plataforma, es posible que haya que aflojar un poco el soporte de las paralelas o forzarlo un poco porque entra muy justo</w:t>
+      </w:r>
+      <w:r>
+        <w:rPr>
+          <w:lang w:val="es-ES"/>
+        </w:rPr>
+        <w:t xml:space="preserve">. En este punto verificar que el eje 2 quede lo </w:t>
+      </w:r>
+      <w:r>
+        <w:rPr>
+          <w:lang w:val="es-ES"/>
+        </w:rPr>
+        <w:t>más</w:t>
+      </w:r>
+      <w:r>
+        <w:rPr>
+          <w:lang w:val="es-ES"/>
+        </w:rPr>
+        <w:t xml:space="preserve"> paralelo con la plataforma posible (si </w:t>
+      </w:r>
+      <w:r>
+        <w:rPr>
+          <w:lang w:val="es-ES"/>
+        </w:rPr>
+        <w:lastRenderedPageBreak/>
+        <w:t>quedaron rebarbas o imperfecciones de impresión se pueden corregir con un cuchillo caliente), ya que de quedar desnivelado los motores no quedaran alineados</w:t>
+      </w:r>
+      <w:r>
+        <w:rPr>
+          <w:lang w:val="es-ES"/>
+        </w:rPr>
+        <w:t>:</w:t>
       </w:r>
       <w:r>
         <w:rPr>
@@ -2455,12 +3116,11 @@
           <w:noProof/>
           <w:lang w:val="es-ES"/>
         </w:rPr>
-        <w:lastRenderedPageBreak/>
         <w:drawing>
-          <wp:inline distT="0" distB="0" distL="0" distR="0" wp14:anchorId="3E536D0A" wp14:editId="166B6825">
-            <wp:extent cx="5057775" cy="5238750"/>
+          <wp:inline distT="0" distB="0" distL="0" distR="0" wp14:anchorId="795045E8" wp14:editId="3ED6F173">
+            <wp:extent cx="3705282" cy="3362325"/>
             <wp:effectExtent l="0" t="0" r="9525" b="0"/>
-            <wp:docPr id="13" name="Imagen 13" descr="Dibujo en blanco y negro&#10;&#10;Descripción generada automáticamente con confianza baja"/>
+            <wp:docPr id="12" name="Imagen 12" descr="Dibujo en blanco y negro&#10;&#10;Descripción generada automáticamente con confianza baja"/>
             <wp:cNvGraphicFramePr>
               <a:graphicFrameLocks xmlns:a="http://schemas.openxmlformats.org/drawingml/2006/main" noChangeAspect="1"/>
             </wp:cNvGraphicFramePr>
@@ -2468,7 +3128,7 @@
               <a:graphicData uri="http://schemas.openxmlformats.org/drawingml/2006/picture">
                 <pic:pic xmlns:pic="http://schemas.openxmlformats.org/drawingml/2006/picture">
                   <pic:nvPicPr>
-                    <pic:cNvPr id="13" name="Imagen 13" descr="Dibujo en blanco y negro&#10;&#10;Descripción generada automáticamente con confianza baja"/>
+                    <pic:cNvPr id="12" name="Imagen 12" descr="Dibujo en blanco y negro&#10;&#10;Descripción generada automáticamente con confianza baja"/>
                     <pic:cNvPicPr/>
                   </pic:nvPicPr>
                   <pic:blipFill>
@@ -2486,7 +3146,7 @@
                   <pic:spPr>
                     <a:xfrm>
                       <a:off x="0" y="0"/>
-                      <a:ext cx="5057775" cy="5238750"/>
+                      <a:ext cx="3712635" cy="3368998"/>
                     </a:xfrm>
                     <a:prstGeom prst="rect">
                       <a:avLst/>
@@ -2520,8 +3180,31 @@
         <w:rPr>
           <w:lang w:val="es-ES"/>
         </w:rPr>
-        <w:lastRenderedPageBreak/>
-        <w:t>Colocar los soportes de los motores sin atornillarolos, luego calzar los motores en sus acoples y sus soportes y atornillar todo en su lugar para completar el montaje:</w:t>
+        <w:t xml:space="preserve">Colocar las varillas de paralelismo (la de 110mm es la que va con el segmento 2 y la de 117mm es la que va con el 3) y luego el </w:t>
+      </w:r>
+      <w:r>
+        <w:rPr>
+          <w:lang w:val="es-ES"/>
+        </w:rPr>
+        <w:t>triángulo</w:t>
+      </w:r>
+      <w:r>
+        <w:rPr>
+          <w:lang w:val="es-ES"/>
+        </w:rPr>
+        <w:t xml:space="preserve"> que las une. Es recomendable asegurar el armado con seguros zegger para que los ejes no se salgan de los rulemanes porque calzan sin </w:t>
+      </w:r>
+      <w:r>
+        <w:rPr>
+          <w:lang w:val="es-ES"/>
+        </w:rPr>
+        <w:t>juego,</w:t>
+      </w:r>
+      <w:r>
+        <w:rPr>
+          <w:lang w:val="es-ES"/>
+        </w:rPr>
+        <w:t xml:space="preserve"> pero no apretados.</w:t>
       </w:r>
       <w:r>
         <w:rPr>
@@ -2535,10 +3218,10 @@
           <w:lang w:val="es-ES"/>
         </w:rPr>
         <w:drawing>
-          <wp:inline distT="0" distB="0" distL="0" distR="0" wp14:anchorId="78CA464D" wp14:editId="220DA5D8">
-            <wp:extent cx="5400040" cy="3850640"/>
-            <wp:effectExtent l="0" t="0" r="0" b="0"/>
-            <wp:docPr id="14" name="Imagen 14" descr="Diagrama, Dibujo de ingeniería&#10;&#10;Descripción generada automáticamente"/>
+          <wp:inline distT="0" distB="0" distL="0" distR="0" wp14:anchorId="3E536D0A" wp14:editId="2DF664B9">
+            <wp:extent cx="3733558" cy="3867150"/>
+            <wp:effectExtent l="0" t="0" r="635" b="0"/>
+            <wp:docPr id="13" name="Imagen 13" descr="Dibujo en blanco y negro&#10;&#10;Descripción generada automáticamente con confianza baja"/>
             <wp:cNvGraphicFramePr>
               <a:graphicFrameLocks xmlns:a="http://schemas.openxmlformats.org/drawingml/2006/main" noChangeAspect="1"/>
             </wp:cNvGraphicFramePr>
@@ -2546,7 +3229,7 @@
               <a:graphicData uri="http://schemas.openxmlformats.org/drawingml/2006/picture">
                 <pic:pic xmlns:pic="http://schemas.openxmlformats.org/drawingml/2006/picture">
                   <pic:nvPicPr>
-                    <pic:cNvPr id="14" name="Imagen 14" descr="Diagrama, Dibujo de ingeniería&#10;&#10;Descripción generada automáticamente"/>
+                    <pic:cNvPr id="13" name="Imagen 13" descr="Dibujo en blanco y negro&#10;&#10;Descripción generada automáticamente con confianza baja"/>
                     <pic:cNvPicPr/>
                   </pic:nvPicPr>
                   <pic:blipFill>
@@ -2564,7 +3247,7 @@
                   <pic:spPr>
                     <a:xfrm>
                       <a:off x="0" y="0"/>
-                      <a:ext cx="5400040" cy="3850640"/>
+                      <a:ext cx="3738464" cy="3872231"/>
                     </a:xfrm>
                     <a:prstGeom prst="rect">
                       <a:avLst/>
@@ -2576,310 +3259,11 @@
           </wp:inline>
         </w:drawing>
       </w:r>
-    </w:p>
-    <w:p>
-      <w:pPr>
-        <w:rPr>
-          <w:lang w:val="es-ES"/>
-        </w:rPr>
-      </w:pPr>
-    </w:p>
-    <w:p>
-      <w:pPr>
-        <w:rPr>
-          <w:lang w:val="es-ES"/>
-        </w:rPr>
-      </w:pPr>
-      <w:r>
-        <w:rPr>
-          <w:lang w:val="es-ES"/>
-        </w:rPr>
-        <w:t>Con el robot ya terminado se puede probar de manera manual cargando en el Arduino el programa “</w:t>
-      </w:r>
-      <w:r>
-        <w:rPr>
-          <w:lang w:val="es-ES"/>
-        </w:rPr>
-        <w:t>joggin_manual_noPC</w:t>
-      </w:r>
-      <w:r>
-        <w:rPr>
-          <w:lang w:val="es-ES"/>
-        </w:rPr>
-        <w:t xml:space="preserve">”, el cual permite controlar los ejes con </w:t>
-      </w:r>
-      <w:r>
-        <w:rPr>
-          <w:lang w:val="es-ES"/>
-        </w:rPr>
-        <w:t>potenciómetros</w:t>
-      </w:r>
-      <w:r>
-        <w:rPr>
-          <w:lang w:val="es-ES"/>
-        </w:rPr>
-        <w:t>.</w:t>
-      </w:r>
-      <w:r>
-        <w:rPr>
-          <w:lang w:val="es-ES"/>
-        </w:rPr>
-        <w:br/>
-      </w:r>
-    </w:p>
-    <w:p>
-      <w:pPr>
-        <w:rPr>
-          <w:rFonts w:asciiTheme="majorHAnsi" w:hAnsiTheme="majorHAnsi" w:cstheme="majorHAnsi"/>
-          <w:b/>
-          <w:bCs/>
-          <w:sz w:val="48"/>
-          <w:szCs w:val="48"/>
-          <w:lang w:val="es-ES"/>
-        </w:rPr>
-      </w:pPr>
-      <w:r>
-        <w:rPr>
-          <w:rFonts w:asciiTheme="majorHAnsi" w:hAnsiTheme="majorHAnsi" w:cstheme="majorHAnsi"/>
-          <w:b/>
-          <w:bCs/>
-          <w:sz w:val="48"/>
-          <w:szCs w:val="48"/>
-          <w:lang w:val="es-ES"/>
-        </w:rPr>
-        <w:t>Diseño e implementación del software:</w:t>
-      </w:r>
-    </w:p>
-    <w:p>
-      <w:pPr>
-        <w:rPr>
-          <w:lang w:val="es-ES"/>
-        </w:rPr>
-      </w:pPr>
-      <w:r>
-        <w:rPr>
-          <w:lang w:val="es-ES"/>
-        </w:rPr>
-        <w:t xml:space="preserve"> Se decidió implementar el software de control en Python por su simplicidad de uso.</w:t>
-      </w:r>
-      <w:r>
-        <w:rPr>
-          <w:lang w:val="es-ES"/>
-        </w:rPr>
-        <w:br/>
-        <w:t xml:space="preserve"> </w:t>
-      </w:r>
-      <w:r>
-        <w:rPr>
-          <w:lang w:val="es-ES"/>
-        </w:rPr>
-        <w:t>Al diseñar la interfaz con el usuario se buscaba que sea lo mas similar a la de los programas para robots como el visto en clase, por lo que se intento replicar el set de instrucciones.</w:t>
-      </w:r>
-      <w:r>
-        <w:rPr>
-          <w:lang w:val="es-ES"/>
-        </w:rPr>
-        <w:br/>
-        <w:t xml:space="preserve"> Se implemento un modulo robot_t, el cual contiene la definición del objeto robot, este tiene las funciones de los movimientos joint y lineales, así como la cinemática directa e inversa del robot (como se usaron servos no se implemento un controlador como tal para los mtores ya que este esta embebido en el servo), el robot cuenta también con atributos para definir la herramienta y la transformación de la base a la terna de referencia del robot, también se puede activar el gripper o los motores con estos atributos y setear una pose de home.</w:t>
-      </w:r>
-      <w:r>
-        <w:rPr>
-          <w:lang w:val="es-ES"/>
-        </w:rPr>
-        <w:br/>
-        <w:t xml:space="preserve"> En la parte del Arduino se busco que fuera lo mas simple posible, por lo que este solo recibe </w:t>
-      </w:r>
-      <w:r>
-        <w:rPr>
-          <w:lang w:val="es-ES"/>
-        </w:rPr>
-        <w:t xml:space="preserve">por medio del puerto usb </w:t>
-      </w:r>
-      <w:r>
-        <w:rPr>
-          <w:lang w:val="es-ES"/>
-        </w:rPr>
-        <w:t>una línea de comandos</w:t>
-      </w:r>
-      <w:r>
-        <w:rPr>
-          <w:lang w:val="es-ES"/>
-        </w:rPr>
-        <w:t xml:space="preserve"> de la forma “&lt;th1:th2:th3:th4:gripperState:motorsState&gt;”, la procesa, ejecuta</w:t>
-      </w:r>
-      <w:r>
-        <w:rPr>
-          <w:lang w:val="es-ES"/>
-        </w:rPr>
-        <w:t xml:space="preserve"> </w:t>
-      </w:r>
-      <w:r>
-        <w:rPr>
-          <w:lang w:val="es-ES"/>
-        </w:rPr>
-        <w:t>y envía un carácter de ackno</w:t>
-      </w:r>
-      <w:r>
-        <w:rPr>
-          <w:lang w:val="es-ES"/>
-        </w:rPr>
-        <w:t>r</w:t>
-      </w:r>
-      <w:r>
-        <w:rPr>
-          <w:lang w:val="es-ES"/>
-        </w:rPr>
-        <w:t>age a la pc para que esta le envíe el siguiente comando.</w:t>
-      </w:r>
-      <w:r>
-        <w:rPr>
-          <w:lang w:val="es-ES"/>
-        </w:rPr>
-        <w:br/>
-      </w:r>
-    </w:p>
-    <w:p>
-      <w:pPr>
-        <w:rPr>
-          <w:lang w:val="es-ES"/>
-        </w:rPr>
-      </w:pPr>
-      <w:r>
-        <w:rPr>
-          <w:lang w:val="es-ES"/>
-        </w:rPr>
-        <w:t xml:space="preserve"> Para programar una rutina en el robot solo se debe importar e</w:t>
-      </w:r>
-      <w:r>
-        <w:rPr>
-          <w:lang w:val="es-ES"/>
-        </w:rPr>
-        <w:t>l</w:t>
-      </w:r>
-      <w:r>
-        <w:rPr>
-          <w:lang w:val="es-ES"/>
-        </w:rPr>
-        <w:t xml:space="preserve"> modulo, crear el objeto robot, configurar el puerto en el que se conecto el usb (si se desea también se pueden configurar el </w:t>
-      </w:r>
-      <w:r>
-        <w:rPr>
-          <w:lang w:val="es-ES"/>
-        </w:rPr>
-        <w:lastRenderedPageBreak/>
-        <w:t>home, la herramienta, etc) y luego escribir un programa utilizando los comandos MoveL y MoveJ para ordenarle al robot que hacer</w:t>
-      </w:r>
-      <w:r>
-        <w:rPr>
-          <w:lang w:val="es-ES"/>
-        </w:rPr>
-        <w:t xml:space="preserve"> y cambiando el estado del gripper si se desea activarlo o desactivarlo.</w:t>
-      </w:r>
-      <w:r>
-        <w:rPr>
-          <w:lang w:val="es-ES"/>
-        </w:rPr>
-        <w:br/>
-        <w:t xml:space="preserve"> Los comandos de movimiento reciben una pose de la forma [X,Y,Z,th] y en el caso del movimiento lineal el tiempo que se desea que tarde el movimiento.</w:t>
-      </w:r>
-      <w:r>
-        <w:rPr>
-          <w:lang w:val="es-ES"/>
-        </w:rPr>
-        <w:br/>
-        <w:t xml:space="preserve"> En el caso de los movimientos joint, como no se implemento aun un control de velocidad estos se ejecutan a máxima velocidad y es conveniente poner un delay entre comandos en el programa para darle tiempo al robot a completarlos.</w:t>
-      </w:r>
-    </w:p>
-    <w:p>
-      <w:pPr>
-        <w:rPr>
-          <w:lang w:val="es-ES"/>
-        </w:rPr>
-      </w:pPr>
-      <w:r>
-        <w:rPr>
-          <w:lang w:val="es-ES"/>
-        </w:rPr>
-        <w:t xml:space="preserve"> Los movimientos lineales son procesados en tiempo real paso a paso del ciclo de control, por lo que es posible pararlos a la mitad de la ejecución si se cierra el programa (aun no se </w:t>
-      </w:r>
-      <w:r>
-        <w:rPr>
-          <w:lang w:val="es-ES"/>
-        </w:rPr>
-        <w:t>implementó</w:t>
-      </w:r>
-      <w:r>
-        <w:rPr>
-          <w:lang w:val="es-ES"/>
-        </w:rPr>
-        <w:t xml:space="preserve"> un comando de stop</w:t>
-      </w:r>
-      <w:r>
-        <w:rPr>
-          <w:lang w:val="es-ES"/>
-        </w:rPr>
-        <w:t xml:space="preserve"> presionando una tecla</w:t>
-      </w:r>
-      <w:r>
-        <w:rPr>
-          <w:lang w:val="es-ES"/>
-        </w:rPr>
-        <w:t>)</w:t>
-      </w:r>
-      <w:r>
-        <w:rPr>
-          <w:lang w:val="es-ES"/>
-        </w:rPr>
-        <w:t>.</w:t>
-      </w:r>
-      <w:r>
-        <w:rPr>
-          <w:lang w:val="es-ES"/>
-        </w:rPr>
-        <w:t xml:space="preserve"> Debido a que no es posible controlar la velocidad con la que se mueven los servos, estos movimientos se realizan sumando una serie de movimientos joint muy cortos</w:t>
-      </w:r>
-      <w:r>
-        <w:rPr>
-          <w:lang w:val="es-ES"/>
-        </w:rPr>
-        <w:br/>
-      </w:r>
-      <w:r>
-        <w:rPr>
-          <w:lang w:val="es-ES"/>
-        </w:rPr>
-        <w:br/>
-        <w:t xml:space="preserve"> Si bien era posible y quizá mas prolijo realizar todo el controlador en una raspberryPi en vez de usar una pc y un Arduino esta opción no se utilizo por motivos de costos.</w:t>
-      </w:r>
-    </w:p>
-    <w:p>
-      <w:pPr>
-        <w:rPr>
-          <w:lang w:val="es-ES"/>
-        </w:rPr>
-      </w:pPr>
-    </w:p>
-    <w:p>
-      <w:pPr>
-        <w:rPr>
-          <w:rFonts w:asciiTheme="majorHAnsi" w:hAnsiTheme="majorHAnsi" w:cstheme="majorHAnsi"/>
-          <w:b/>
-          <w:bCs/>
-          <w:sz w:val="48"/>
-          <w:szCs w:val="48"/>
-          <w:lang w:val="es-ES"/>
-        </w:rPr>
-      </w:pPr>
-      <w:r>
-        <w:rPr>
-          <w:rFonts w:asciiTheme="majorHAnsi" w:hAnsiTheme="majorHAnsi" w:cstheme="majorHAnsi"/>
-          <w:b/>
-          <w:bCs/>
-          <w:sz w:val="48"/>
-          <w:szCs w:val="48"/>
-          <w:lang w:val="es-ES"/>
-        </w:rPr>
-        <w:t>Pruebas sobre el prototipo y verificación de las especificaciones deseadas:</w:t>
+      <w:r>
+        <w:rPr>
+          <w:lang w:val="es-ES"/>
+        </w:rPr>
+        <w:br/>
       </w:r>
     </w:p>
     <w:p>
@@ -2887,7 +3271,7 @@
         <w:pStyle w:val="Prrafodelista"/>
         <w:numPr>
           <w:ilvl w:val="0"/>
-          <w:numId w:val="6"/>
+          <w:numId w:val="5"/>
         </w:numPr>
         <w:rPr>
           <w:lang w:val="es-ES"/>
@@ -2895,32 +3279,22 @@
       </w:pPr>
       <w:r>
         <w:rPr>
-          <w:b/>
-          <w:bCs/>
-          <w:lang w:val="es-ES"/>
-        </w:rPr>
-        <w:t>precisión</w:t>
-      </w:r>
-      <w:r>
-        <w:rPr>
-          <w:b/>
-          <w:bCs/>
-          <w:lang w:val="es-ES"/>
-        </w:rPr>
-        <w:t xml:space="preserve"> y repetitividad:</w:t>
-      </w:r>
-      <w:r>
-        <w:rPr>
-          <w:lang w:val="es-ES"/>
-        </w:rPr>
-        <w:br/>
-        <w:t xml:space="preserve"> Se probaron la precisión y la repetitividad del robot haciéndolo repetir 60 veces una secuencia de 4 movimientos en los cuales el robot tenia que marcar 4 puntos en el suelo con un fibron, luego se midio la dispersión de dichos puntos para corroborar la repetitividad y se midio la posición de los clusters de puntos respecto de las posiciones deseadas para verificar la precisión.</w:t>
-      </w:r>
-      <w:r>
-        <w:rPr>
-          <w:lang w:val="es-ES"/>
-        </w:rPr>
-        <w:br/>
+          <w:lang w:val="es-ES"/>
+        </w:rPr>
+        <w:lastRenderedPageBreak/>
+        <w:t xml:space="preserve">Colocar los soportes de los motores sin </w:t>
+      </w:r>
+      <w:r>
+        <w:rPr>
+          <w:lang w:val="es-ES"/>
+        </w:rPr>
+        <w:t>atornillarlos</w:t>
+      </w:r>
+      <w:r>
+        <w:rPr>
+          <w:lang w:val="es-ES"/>
+        </w:rPr>
+        <w:t>, luego calzar los motores en sus acoples y sus soportes y atornillar todo en su lugar para completar el montaje:</w:t>
       </w:r>
       <w:r>
         <w:rPr>
@@ -2934,10 +3308,10 @@
           <w:lang w:val="es-ES"/>
         </w:rPr>
         <w:drawing>
-          <wp:inline distT="0" distB="0" distL="0" distR="0" wp14:anchorId="4B96B5BA" wp14:editId="767A8DC6">
-            <wp:extent cx="5400040" cy="3037840"/>
-            <wp:effectExtent l="0" t="0" r="0" b="0"/>
-            <wp:docPr id="11" name="Imagen 11" descr="Imagen que contiene tabla&#10;&#10;Descripción generada automáticamente"/>
+          <wp:inline distT="0" distB="0" distL="0" distR="0" wp14:anchorId="78CA464D" wp14:editId="6207465C">
+            <wp:extent cx="4434729" cy="3162300"/>
+            <wp:effectExtent l="0" t="0" r="4445" b="0"/>
+            <wp:docPr id="14" name="Imagen 14" descr="Diagrama, Dibujo de ingeniería&#10;&#10;Descripción generada automáticamente"/>
             <wp:cNvGraphicFramePr>
               <a:graphicFrameLocks xmlns:a="http://schemas.openxmlformats.org/drawingml/2006/main" noChangeAspect="1"/>
             </wp:cNvGraphicFramePr>
@@ -2945,7 +3319,7 @@
               <a:graphicData uri="http://schemas.openxmlformats.org/drawingml/2006/picture">
                 <pic:pic xmlns:pic="http://schemas.openxmlformats.org/drawingml/2006/picture">
                   <pic:nvPicPr>
-                    <pic:cNvPr id="11" name="Imagen 11" descr="Imagen que contiene tabla&#10;&#10;Descripción generada automáticamente"/>
+                    <pic:cNvPr id="14" name="Imagen 14" descr="Diagrama, Dibujo de ingeniería&#10;&#10;Descripción generada automáticamente"/>
                     <pic:cNvPicPr/>
                   </pic:nvPicPr>
                   <pic:blipFill>
@@ -2963,7 +3337,7 @@
                   <pic:spPr>
                     <a:xfrm>
                       <a:off x="0" y="0"/>
-                      <a:ext cx="5400040" cy="3037840"/>
+                      <a:ext cx="4439191" cy="3165481"/>
                     </a:xfrm>
                     <a:prstGeom prst="rect">
                       <a:avLst/>
@@ -2975,96 +3349,540 @@
           </wp:inline>
         </w:drawing>
       </w:r>
-      <w:r>
-        <w:rPr>
-          <w:lang w:val="es-ES"/>
-        </w:rPr>
-        <w:br/>
-      </w:r>
-      <w:r>
-        <w:rPr>
-          <w:lang w:val="es-ES"/>
-        </w:rPr>
-        <w:br/>
-      </w:r>
-      <w:r>
-        <w:rPr>
+    </w:p>
+    <w:p>
+      <w:pPr>
+        <w:rPr>
+          <w:lang w:val="es-ES"/>
+        </w:rPr>
+      </w:pPr>
+    </w:p>
+    <w:p>
+      <w:pPr>
+        <w:rPr>
+          <w:lang w:val="es-ES"/>
+        </w:rPr>
+      </w:pPr>
+      <w:r>
+        <w:rPr>
+          <w:lang w:val="es-ES"/>
+        </w:rPr>
+        <w:t>Con el robot ya terminado se puede probar de manera manual cargando en el Arduino el programa “</w:t>
+      </w:r>
+      <w:r>
+        <w:rPr>
+          <w:lang w:val="es-ES"/>
+        </w:rPr>
+        <w:t>joggin_manual_noPC</w:t>
+      </w:r>
+      <w:r>
+        <w:rPr>
+          <w:lang w:val="es-ES"/>
+        </w:rPr>
+        <w:t xml:space="preserve">”, el cual permite controlar los ejes con </w:t>
+      </w:r>
+      <w:r>
+        <w:rPr>
+          <w:lang w:val="es-ES"/>
+        </w:rPr>
+        <w:t>potenciómetros</w:t>
+      </w:r>
+      <w:r>
+        <w:rPr>
+          <w:lang w:val="es-ES"/>
+        </w:rPr>
+        <w:t>.</w:t>
+      </w:r>
+      <w:r>
+        <w:rPr>
+          <w:lang w:val="es-ES"/>
+        </w:rPr>
+        <w:br/>
+      </w:r>
+    </w:p>
+    <w:p>
+      <w:pPr>
+        <w:rPr>
+          <w:rFonts w:asciiTheme="majorHAnsi" w:hAnsiTheme="majorHAnsi" w:cstheme="majorHAnsi"/>
           <w:b/>
           <w:bCs/>
+          <w:sz w:val="48"/>
+          <w:szCs w:val="48"/>
+          <w:lang w:val="es-ES"/>
+        </w:rPr>
+      </w:pPr>
+      <w:r>
+        <w:rPr>
+          <w:rFonts w:asciiTheme="majorHAnsi" w:hAnsiTheme="majorHAnsi" w:cstheme="majorHAnsi"/>
+          <w:b/>
+          <w:bCs/>
+          <w:sz w:val="48"/>
+          <w:szCs w:val="48"/>
+          <w:lang w:val="es-ES"/>
+        </w:rPr>
+        <w:t>Diseño e implementación del software:</w:t>
+      </w:r>
+    </w:p>
+    <w:p>
+      <w:pPr>
+        <w:rPr>
+          <w:lang w:val="es-ES"/>
+        </w:rPr>
+      </w:pPr>
+      <w:r>
+        <w:rPr>
+          <w:lang w:val="es-ES"/>
+        </w:rPr>
+        <w:t xml:space="preserve"> Se decidió implementar el software de control en Python por su simplicidad de uso.</w:t>
+      </w:r>
+      <w:r>
+        <w:rPr>
+          <w:lang w:val="es-ES"/>
+        </w:rPr>
+        <w:br/>
+        <w:t xml:space="preserve"> </w:t>
+      </w:r>
+      <w:r>
+        <w:rPr>
+          <w:lang w:val="es-ES"/>
+        </w:rPr>
+        <w:t xml:space="preserve">Al diseñar la interfaz con el usuario se buscaba que sea lo </w:t>
+      </w:r>
+      <w:r>
+        <w:rPr>
+          <w:lang w:val="es-ES"/>
+        </w:rPr>
+        <w:t>más</w:t>
+      </w:r>
+      <w:r>
+        <w:rPr>
+          <w:lang w:val="es-ES"/>
+        </w:rPr>
+        <w:t xml:space="preserve"> similar a la de los programas para robots como el visto en clase, por lo que se </w:t>
+      </w:r>
+      <w:r>
+        <w:rPr>
+          <w:lang w:val="es-ES"/>
+        </w:rPr>
+        <w:t>intentó</w:t>
+      </w:r>
+      <w:r>
+        <w:rPr>
+          <w:lang w:val="es-ES"/>
+        </w:rPr>
+        <w:t xml:space="preserve"> replicar el set de instrucciones.</w:t>
+      </w:r>
+      <w:r>
+        <w:rPr>
+          <w:lang w:val="es-ES"/>
+        </w:rPr>
+        <w:br/>
+        <w:t xml:space="preserve"> Se implemento un </w:t>
+      </w:r>
+      <w:r>
+        <w:rPr>
+          <w:lang w:val="es-ES"/>
+        </w:rPr>
+        <w:t>módulo</w:t>
+      </w:r>
+      <w:r>
+        <w:rPr>
+          <w:lang w:val="es-ES"/>
+        </w:rPr>
+        <w:t xml:space="preserve"> robot_t, el cual contiene la definición del objeto robot, este tiene las funciones de los movimientos joint y lineales, así como la cinemática directa e inversa del robot (como se usaron servos no se </w:t>
+      </w:r>
+      <w:r>
+        <w:rPr>
+          <w:lang w:val="es-ES"/>
+        </w:rPr>
+        <w:t>implementó</w:t>
+      </w:r>
+      <w:r>
+        <w:rPr>
+          <w:lang w:val="es-ES"/>
+        </w:rPr>
+        <w:t xml:space="preserve"> un controlador como tal para los </w:t>
+      </w:r>
+      <w:r>
+        <w:rPr>
+          <w:lang w:val="es-ES"/>
+        </w:rPr>
+        <w:t>motores</w:t>
+      </w:r>
+      <w:r>
+        <w:rPr>
+          <w:lang w:val="es-ES"/>
+        </w:rPr>
+        <w:t xml:space="preserve"> ya que este </w:t>
+      </w:r>
+      <w:r>
+        <w:rPr>
+          <w:lang w:val="es-ES"/>
+        </w:rPr>
+        <w:t>está</w:t>
+      </w:r>
+      <w:r>
+        <w:rPr>
+          <w:lang w:val="es-ES"/>
+        </w:rPr>
+        <w:t xml:space="preserve"> embebido en el servo), el robot cuenta también con atributos para definir la herramienta y la transformación de la base a la terna de referencia del robot, también se puede activar el gripper o los motores con estos atributos y setear una pose de home.</w:t>
+      </w:r>
+      <w:r>
+        <w:rPr>
+          <w:lang w:val="es-ES"/>
+        </w:rPr>
+        <w:br/>
+        <w:t xml:space="preserve"> En la parte del Arduino se </w:t>
+      </w:r>
+      <w:r>
+        <w:rPr>
+          <w:lang w:val="es-ES"/>
+        </w:rPr>
+        <w:t>buscó</w:t>
+      </w:r>
+      <w:r>
+        <w:rPr>
+          <w:lang w:val="es-ES"/>
+        </w:rPr>
+        <w:t xml:space="preserve"> que fuera lo </w:t>
+      </w:r>
+      <w:r>
+        <w:rPr>
+          <w:lang w:val="es-ES"/>
+        </w:rPr>
+        <w:t>más</w:t>
+      </w:r>
+      <w:r>
+        <w:rPr>
+          <w:lang w:val="es-ES"/>
+        </w:rPr>
+        <w:t xml:space="preserve"> simple posible, por lo que este solo recibe </w:t>
+      </w:r>
+      <w:r>
+        <w:rPr>
+          <w:lang w:val="es-ES"/>
+        </w:rPr>
+        <w:t xml:space="preserve">por medio del puerto </w:t>
+      </w:r>
+      <w:r>
+        <w:rPr>
+          <w:lang w:val="es-ES"/>
+        </w:rPr>
+        <w:t>USB</w:t>
+      </w:r>
+      <w:r>
+        <w:rPr>
+          <w:lang w:val="es-ES"/>
+        </w:rPr>
+        <w:t xml:space="preserve"> </w:t>
+      </w:r>
+      <w:r>
+        <w:rPr>
+          <w:lang w:val="es-ES"/>
+        </w:rPr>
+        <w:t>una línea de comandos</w:t>
+      </w:r>
+      <w:r>
+        <w:rPr>
+          <w:lang w:val="es-ES"/>
+        </w:rPr>
+        <w:t xml:space="preserve"> de la forma “&lt;th1:th2:th3:th4:gripperState:motorsState&gt;”, la procesa, ejecuta</w:t>
+      </w:r>
+      <w:r>
+        <w:rPr>
+          <w:lang w:val="es-ES"/>
+        </w:rPr>
+        <w:t xml:space="preserve"> </w:t>
+      </w:r>
+      <w:r>
+        <w:rPr>
+          <w:lang w:val="es-ES"/>
+        </w:rPr>
+        <w:t>y envía un carácter de ackno</w:t>
+      </w:r>
+      <w:r>
+        <w:rPr>
+          <w:lang w:val="es-ES"/>
+        </w:rPr>
+        <w:t>r</w:t>
+      </w:r>
+      <w:r>
+        <w:rPr>
+          <w:lang w:val="es-ES"/>
+        </w:rPr>
+        <w:t>age a la pc para que esta le envíe el siguiente comando.</w:t>
+      </w:r>
+      <w:r>
+        <w:rPr>
+          <w:lang w:val="es-ES"/>
+        </w:rPr>
+        <w:br/>
+      </w:r>
+    </w:p>
+    <w:p>
+      <w:pPr>
+        <w:rPr>
+          <w:lang w:val="es-ES"/>
+        </w:rPr>
+      </w:pPr>
+      <w:r>
+        <w:rPr>
+          <w:lang w:val="es-ES"/>
+        </w:rPr>
+        <w:t xml:space="preserve"> Para programar una rutina en el robot solo se debe importar e</w:t>
+      </w:r>
+      <w:r>
+        <w:rPr>
+          <w:lang w:val="es-ES"/>
+        </w:rPr>
+        <w:t>l</w:t>
+      </w:r>
+      <w:r>
+        <w:rPr>
+          <w:lang w:val="es-ES"/>
+        </w:rPr>
+        <w:t xml:space="preserve"> </w:t>
+      </w:r>
+      <w:r>
+        <w:rPr>
+          <w:lang w:val="es-ES"/>
+        </w:rPr>
+        <w:t>módulo</w:t>
+      </w:r>
+      <w:r>
+        <w:rPr>
+          <w:lang w:val="es-ES"/>
+        </w:rPr>
+        <w:t xml:space="preserve">, crear el objeto robot, configurar el puerto en el que se </w:t>
+      </w:r>
+      <w:r>
+        <w:rPr>
+          <w:lang w:val="es-ES"/>
+        </w:rPr>
+        <w:t>conectó</w:t>
+      </w:r>
+      <w:r>
+        <w:rPr>
+          <w:lang w:val="es-ES"/>
+        </w:rPr>
+        <w:t xml:space="preserve"> el </w:t>
+      </w:r>
+      <w:r>
+        <w:rPr>
+          <w:lang w:val="es-ES"/>
+        </w:rPr>
+        <w:t>USB</w:t>
+      </w:r>
+      <w:r>
+        <w:rPr>
+          <w:lang w:val="es-ES"/>
+        </w:rPr>
+        <w:t xml:space="preserve"> (si se desea también se pueden configurar el home, la herramienta, </w:t>
+      </w:r>
+      <w:r>
+        <w:rPr>
+          <w:lang w:val="es-ES"/>
+        </w:rPr>
+        <w:t>etc.</w:t>
+      </w:r>
+      <w:r>
+        <w:rPr>
+          <w:lang w:val="es-ES"/>
+        </w:rPr>
+        <w:t>) y luego escribir un programa utilizando los comandos MoveL y MoveJ para ordenarle al robot que hacer</w:t>
+      </w:r>
+      <w:r>
+        <w:rPr>
+          <w:lang w:val="es-ES"/>
+        </w:rPr>
+        <w:t xml:space="preserve"> y cambiando el estado del gripper si se desea activarlo o desactivarlo.</w:t>
+      </w:r>
+      <w:r>
+        <w:rPr>
+          <w:lang w:val="es-ES"/>
+        </w:rPr>
+        <w:br/>
+        <w:t xml:space="preserve"> Los comandos de movimiento reciben una pose de la forma [X,Y,Z,th] y en el caso del </w:t>
+      </w:r>
+      <w:r>
+        <w:rPr>
           <w:lang w:val="es-ES"/>
         </w:rPr>
         <w:lastRenderedPageBreak/>
-        <w:t>RESULTADO:</w:t>
-      </w:r>
-      <w:r>
-        <w:rPr>
-          <w:lang w:val="es-ES"/>
-        </w:rPr>
-        <w:br/>
-      </w:r>
-      <w:r>
-        <w:rPr>
-          <w:lang w:val="es-ES"/>
-        </w:rPr>
-        <w:br/>
-        <w:t xml:space="preserve">PRECISION: </w:t>
-      </w:r>
-      <w:r>
-        <w:rPr>
-          <w:rFonts w:cstheme="minorHAnsi"/>
-          <w:lang w:val="es-ES"/>
-        </w:rPr>
-        <w:t>±</w:t>
-      </w:r>
-      <w:r>
-        <w:rPr>
-          <w:lang w:val="es-ES"/>
-        </w:rPr>
-        <w:t xml:space="preserve"> 5mm</w:t>
-      </w:r>
-      <w:r>
-        <w:rPr>
-          <w:lang w:val="es-ES"/>
-        </w:rPr>
-        <w:br/>
-        <w:t>REPETITIVIDAD:</w:t>
-      </w:r>
-      <w:r>
-        <w:rPr>
-          <w:lang w:val="es-ES"/>
-        </w:rPr>
-        <w:t xml:space="preserve"> </w:t>
-      </w:r>
-      <w:r>
-        <w:rPr>
-          <w:rFonts w:cstheme="minorHAnsi"/>
-          <w:lang w:val="es-ES"/>
-        </w:rPr>
-        <w:t>±</w:t>
-      </w:r>
-      <w:r>
-        <w:rPr>
-          <w:lang w:val="es-ES"/>
-        </w:rPr>
-        <w:t xml:space="preserve"> </w:t>
-      </w:r>
-      <w:r>
-        <w:rPr>
-          <w:lang w:val="es-ES"/>
-        </w:rPr>
-        <w:t>3</w:t>
-      </w:r>
-      <w:r>
-        <w:rPr>
-          <w:lang w:val="es-ES"/>
-        </w:rPr>
-        <w:t>mm</w:t>
-      </w:r>
-      <w:r>
-        <w:rPr>
-          <w:lang w:val="es-ES"/>
-        </w:rPr>
-        <w:br/>
+        <w:t>movimiento lineal el tiempo que se desea que tarde el movimiento.</w:t>
+      </w:r>
+      <w:r>
+        <w:rPr>
+          <w:lang w:val="es-ES"/>
+        </w:rPr>
+        <w:br/>
+        <w:t xml:space="preserve"> En el caso de los movimientos joint, como no se </w:t>
+      </w:r>
+      <w:r>
+        <w:rPr>
+          <w:lang w:val="es-ES"/>
+        </w:rPr>
+        <w:t>implementó</w:t>
+      </w:r>
+      <w:r>
+        <w:rPr>
+          <w:lang w:val="es-ES"/>
+        </w:rPr>
+        <w:t xml:space="preserve"> aun un control de velocidad estos se ejecutan a máxima velocidad y es conveniente poner un delay entre comandos en el programa para darle tiempo al robot a completarlos.</w:t>
+      </w:r>
+    </w:p>
+    <w:p>
+      <w:pPr>
+        <w:rPr>
+          <w:lang w:val="es-ES"/>
+        </w:rPr>
+      </w:pPr>
+      <w:r>
+        <w:rPr>
+          <w:lang w:val="es-ES"/>
+        </w:rPr>
+        <w:t xml:space="preserve"> Los movimientos lineales son procesados en tiempo real paso a paso del ciclo de control, por lo que es posible pararlos a la mitad de la ejecución si se cierra el programa (</w:t>
+      </w:r>
+      <w:r>
+        <w:rPr>
+          <w:lang w:val="es-ES"/>
+        </w:rPr>
+        <w:t>aún</w:t>
+      </w:r>
+      <w:r>
+        <w:rPr>
+          <w:lang w:val="es-ES"/>
+        </w:rPr>
+        <w:t xml:space="preserve"> no se </w:t>
+      </w:r>
+      <w:r>
+        <w:rPr>
+          <w:lang w:val="es-ES"/>
+        </w:rPr>
+        <w:t>implementó</w:t>
+      </w:r>
+      <w:r>
+        <w:rPr>
+          <w:lang w:val="es-ES"/>
+        </w:rPr>
+        <w:t xml:space="preserve"> un comando de stop</w:t>
+      </w:r>
+      <w:r>
+        <w:rPr>
+          <w:lang w:val="es-ES"/>
+        </w:rPr>
+        <w:t xml:space="preserve"> presionando una tecla</w:t>
+      </w:r>
+      <w:r>
+        <w:rPr>
+          <w:lang w:val="es-ES"/>
+        </w:rPr>
+        <w:t>)</w:t>
+      </w:r>
+      <w:r>
+        <w:rPr>
+          <w:lang w:val="es-ES"/>
+        </w:rPr>
+        <w:t>.</w:t>
+      </w:r>
+      <w:r>
+        <w:rPr>
+          <w:lang w:val="es-ES"/>
+        </w:rPr>
+        <w:t xml:space="preserve"> Debido a que no es posible controlar la velocidad con la que se mueven los servos, estos movimientos se realizan sumando una serie de movimientos joint muy cortos</w:t>
+      </w:r>
+      <w:r>
+        <w:rPr>
+          <w:lang w:val="es-ES"/>
+        </w:rPr>
+        <w:br/>
+      </w:r>
+      <w:r>
+        <w:rPr>
+          <w:lang w:val="es-ES"/>
+        </w:rPr>
+        <w:br/>
+        <w:t xml:space="preserve"> Si bien era posible y quizá </w:t>
+      </w:r>
+      <w:r>
+        <w:rPr>
+          <w:lang w:val="es-ES"/>
+        </w:rPr>
+        <w:t>más</w:t>
+      </w:r>
+      <w:r>
+        <w:rPr>
+          <w:lang w:val="es-ES"/>
+        </w:rPr>
+        <w:t xml:space="preserve"> prolijo realizar todo el controlador en una raspberryPi en vez de usar una pc y un Arduino esta opción no se </w:t>
+      </w:r>
+      <w:r>
+        <w:rPr>
+          <w:lang w:val="es-ES"/>
+        </w:rPr>
+        <w:t>utilizó</w:t>
+      </w:r>
+      <w:r>
+        <w:rPr>
+          <w:lang w:val="es-ES"/>
+        </w:rPr>
+        <w:t xml:space="preserve"> por motivos de costos.</w:t>
+      </w:r>
+    </w:p>
+    <w:p>
+      <w:pPr>
+        <w:rPr>
+          <w:u w:val="single"/>
+          <w:lang w:val="es-ES"/>
+        </w:rPr>
+      </w:pPr>
+      <w:r>
+        <w:rPr>
+          <w:lang w:val="es-ES"/>
+        </w:rPr>
+        <w:t xml:space="preserve"> El </w:t>
+      </w:r>
+      <w:r>
+        <w:rPr>
+          <w:lang w:val="es-ES"/>
+        </w:rPr>
+        <w:t>software</w:t>
+      </w:r>
+      <w:r>
+        <w:rPr>
+          <w:lang w:val="es-ES"/>
+        </w:rPr>
+        <w:t xml:space="preserve"> implementado en Python utiliza los módulos pyserial y sympy</w:t>
+      </w:r>
+    </w:p>
+    <w:p>
+      <w:pPr>
+        <w:rPr>
+          <w:lang w:val="es-ES"/>
+        </w:rPr>
+      </w:pPr>
+    </w:p>
+    <w:p>
+      <w:pPr>
+        <w:rPr>
+          <w:rFonts w:asciiTheme="majorHAnsi" w:hAnsiTheme="majorHAnsi" w:cstheme="majorHAnsi"/>
+          <w:b/>
+          <w:bCs/>
+          <w:sz w:val="48"/>
+          <w:szCs w:val="48"/>
+          <w:lang w:val="es-ES"/>
+        </w:rPr>
+      </w:pPr>
+      <w:r>
+        <w:rPr>
+          <w:rFonts w:asciiTheme="majorHAnsi" w:hAnsiTheme="majorHAnsi" w:cstheme="majorHAnsi"/>
+          <w:b/>
+          <w:bCs/>
+          <w:sz w:val="48"/>
+          <w:szCs w:val="48"/>
+          <w:lang w:val="es-ES"/>
+        </w:rPr>
+        <w:t>Pruebas sobre el prototipo y verificación de las especificaciones deseadas:</w:t>
       </w:r>
     </w:p>
     <w:p>
@@ -3084,14 +3902,70 @@
           <w:bCs/>
           <w:lang w:val="es-ES"/>
         </w:rPr>
-        <w:t>Linealidad:</w:t>
-      </w:r>
-      <w:r>
-        <w:rPr>
-          <w:lang w:val="es-ES"/>
-        </w:rPr>
-        <w:br/>
-        <w:t xml:space="preserve"> La capacidad de realizar movimientos lineales se probo de manera similar, se hizo al robot trazar 20 lineas rectas y al finalizar se compararon dichas líneas con una regla para verificar que sean trazos rectos.</w:t>
+        <w:t>precisión</w:t>
+      </w:r>
+      <w:r>
+        <w:rPr>
+          <w:b/>
+          <w:bCs/>
+          <w:lang w:val="es-ES"/>
+        </w:rPr>
+        <w:t xml:space="preserve"> y repetitividad:</w:t>
+      </w:r>
+      <w:r>
+        <w:rPr>
+          <w:lang w:val="es-ES"/>
+        </w:rPr>
+        <w:br/>
+        <w:t xml:space="preserve"> Se probaron la precisión y la repetitividad del robot haciéndolo repetir 60 veces una secuencia de 4 movimientos en los cuales el robot </w:t>
+      </w:r>
+      <w:r>
+        <w:rPr>
+          <w:lang w:val="es-ES"/>
+        </w:rPr>
+        <w:t>tenía</w:t>
+      </w:r>
+      <w:r>
+        <w:rPr>
+          <w:lang w:val="es-ES"/>
+        </w:rPr>
+        <w:t xml:space="preserve"> que marcar 4 puntos en el suelo con un fibron, luego se </w:t>
+      </w:r>
+      <w:r>
+        <w:rPr>
+          <w:lang w:val="es-ES"/>
+        </w:rPr>
+        <w:t>midió</w:t>
+      </w:r>
+      <w:r>
+        <w:rPr>
+          <w:lang w:val="es-ES"/>
+        </w:rPr>
+        <w:t xml:space="preserve"> la dispersión de dichos puntos para corroborar la repetitividad y se </w:t>
+      </w:r>
+      <w:r>
+        <w:rPr>
+          <w:lang w:val="es-ES"/>
+        </w:rPr>
+        <w:t>midió</w:t>
+      </w:r>
+      <w:r>
+        <w:rPr>
+          <w:lang w:val="es-ES"/>
+        </w:rPr>
+        <w:t xml:space="preserve"> la posición de los </w:t>
+      </w:r>
+      <w:r>
+        <w:rPr>
+          <w:lang w:val="es-ES"/>
+        </w:rPr>
+        <w:t>clústeres</w:t>
+      </w:r>
+      <w:r>
+        <w:rPr>
+          <w:lang w:val="es-ES"/>
+        </w:rPr>
+        <w:t xml:space="preserve"> de puntos respecto de las posiciones deseadas para verificar la precisión.</w:t>
       </w:r>
       <w:r>
         <w:rPr>
@@ -3111,10 +3985,10 @@
           <w:lang w:val="es-ES"/>
         </w:rPr>
         <w:drawing>
-          <wp:inline distT="0" distB="0" distL="0" distR="0" wp14:anchorId="16F1A1E3" wp14:editId="0E16F59F">
+          <wp:inline distT="0" distB="0" distL="0" distR="0" wp14:anchorId="4B96B5BA" wp14:editId="767A8DC6">
             <wp:extent cx="5400040" cy="3037840"/>
             <wp:effectExtent l="0" t="0" r="0" b="0"/>
-            <wp:docPr id="15" name="Imagen 15" descr="Imagen que contiene tabla, bicicleta, banca, azul&#10;&#10;Descripción generada automáticamente"/>
+            <wp:docPr id="11" name="Imagen 11" descr="Imagen que contiene tabla&#10;&#10;Descripción generada automáticamente"/>
             <wp:cNvGraphicFramePr>
               <a:graphicFrameLocks xmlns:a="http://schemas.openxmlformats.org/drawingml/2006/main" noChangeAspect="1"/>
             </wp:cNvGraphicFramePr>
@@ -3122,7 +3996,7 @@
               <a:graphicData uri="http://schemas.openxmlformats.org/drawingml/2006/picture">
                 <pic:pic xmlns:pic="http://schemas.openxmlformats.org/drawingml/2006/picture">
                   <pic:nvPicPr>
-                    <pic:cNvPr id="15" name="Imagen 15" descr="Imagen que contiene tabla, bicicleta, banca, azul&#10;&#10;Descripción generada automáticamente"/>
+                    <pic:cNvPr id="11" name="Imagen 11" descr="Imagen que contiene tabla&#10;&#10;Descripción generada automáticamente"/>
                     <pic:cNvPicPr/>
                   </pic:nvPicPr>
                   <pic:blipFill>
@@ -3163,7 +4037,79 @@
           <w:lang w:val="es-ES"/>
         </w:rPr>
         <w:br/>
-        <w:t xml:space="preserve"> Debido a la precariedad del montaje del fibron la prueba no fue eficaz a la hora de cuantificar la linealidad, solo se pudo verificar que el robot es capaz de hacer movimientos “lineales” bastante consistentes, ya que todoslos trazos en ambos sentidos quedaron superpuestos.</w:t>
+      </w:r>
+      <w:r>
+        <w:rPr>
+          <w:lang w:val="es-ES"/>
+        </w:rPr>
+        <w:br/>
+      </w:r>
+      <w:r>
+        <w:rPr>
+          <w:lang w:val="es-ES"/>
+        </w:rPr>
+        <w:br/>
+      </w:r>
+      <w:r>
+        <w:rPr>
+          <w:b/>
+          <w:bCs/>
+          <w:lang w:val="es-ES"/>
+        </w:rPr>
+        <w:lastRenderedPageBreak/>
+        <w:t>RESULTADO:</w:t>
+      </w:r>
+      <w:r>
+        <w:rPr>
+          <w:lang w:val="es-ES"/>
+        </w:rPr>
+        <w:br/>
+      </w:r>
+      <w:r>
+        <w:rPr>
+          <w:lang w:val="es-ES"/>
+        </w:rPr>
+        <w:br/>
+        <w:t xml:space="preserve">PRECISION: </w:t>
+      </w:r>
+      <w:r>
+        <w:rPr>
+          <w:rFonts w:cstheme="minorHAnsi"/>
+          <w:lang w:val="es-ES"/>
+        </w:rPr>
+        <w:t>±</w:t>
+      </w:r>
+      <w:r>
+        <w:rPr>
+          <w:lang w:val="es-ES"/>
+        </w:rPr>
+        <w:t xml:space="preserve"> 5mm</w:t>
+      </w:r>
+      <w:r>
+        <w:rPr>
+          <w:lang w:val="es-ES"/>
+        </w:rPr>
+        <w:br/>
+        <w:t>REPETITIVIDAD:</w:t>
+      </w:r>
+      <w:r>
+        <w:rPr>
+          <w:lang w:val="es-ES"/>
+        </w:rPr>
+        <w:t xml:space="preserve"> </w:t>
+      </w:r>
+      <w:r>
+        <w:rPr>
+          <w:rFonts w:cstheme="minorHAnsi"/>
+          <w:lang w:val="es-ES"/>
+        </w:rPr>
+        <w:t>±</w:t>
+      </w:r>
+      <w:r>
+        <w:rPr>
+          <w:lang w:val="es-ES"/>
+        </w:rPr>
+        <w:t xml:space="preserve"> 3mm</w:t>
       </w:r>
       <w:r>
         <w:rPr>
@@ -3189,6 +4135,147 @@
           <w:bCs/>
           <w:lang w:val="es-ES"/>
         </w:rPr>
+        <w:t>Linealidad:</w:t>
+      </w:r>
+      <w:r>
+        <w:rPr>
+          <w:lang w:val="es-ES"/>
+        </w:rPr>
+        <w:br/>
+        <w:t xml:space="preserve"> La capacidad de realizar movimientos lineales se </w:t>
+      </w:r>
+      <w:r>
+        <w:rPr>
+          <w:lang w:val="es-ES"/>
+        </w:rPr>
+        <w:t>probó</w:t>
+      </w:r>
+      <w:r>
+        <w:rPr>
+          <w:lang w:val="es-ES"/>
+        </w:rPr>
+        <w:t xml:space="preserve"> de manera similar, se hizo al robot trazar 20 </w:t>
+      </w:r>
+      <w:r>
+        <w:rPr>
+          <w:lang w:val="es-ES"/>
+        </w:rPr>
+        <w:t>líneas</w:t>
+      </w:r>
+      <w:r>
+        <w:rPr>
+          <w:lang w:val="es-ES"/>
+        </w:rPr>
+        <w:t xml:space="preserve"> rectas y al finalizar se compararon dichas líneas con una regla para verificar que sean trazos rectos.</w:t>
+      </w:r>
+      <w:r>
+        <w:rPr>
+          <w:lang w:val="es-ES"/>
+        </w:rPr>
+        <w:br/>
+      </w:r>
+      <w:r>
+        <w:rPr>
+          <w:lang w:val="es-ES"/>
+        </w:rPr>
+        <w:br/>
+      </w:r>
+      <w:r>
+        <w:rPr>
+          <w:noProof/>
+          <w:lang w:val="es-ES"/>
+        </w:rPr>
+        <w:drawing>
+          <wp:inline distT="0" distB="0" distL="0" distR="0" wp14:anchorId="16F1A1E3" wp14:editId="0E16F59F">
+            <wp:extent cx="5400040" cy="3037840"/>
+            <wp:effectExtent l="0" t="0" r="0" b="0"/>
+            <wp:docPr id="15" name="Imagen 15" descr="Imagen que contiene tabla, bicicleta, banca, azul&#10;&#10;Descripción generada automáticamente"/>
+            <wp:cNvGraphicFramePr>
+              <a:graphicFrameLocks xmlns:a="http://schemas.openxmlformats.org/drawingml/2006/main" noChangeAspect="1"/>
+            </wp:cNvGraphicFramePr>
+            <a:graphic xmlns:a="http://schemas.openxmlformats.org/drawingml/2006/main">
+              <a:graphicData uri="http://schemas.openxmlformats.org/drawingml/2006/picture">
+                <pic:pic xmlns:pic="http://schemas.openxmlformats.org/drawingml/2006/picture">
+                  <pic:nvPicPr>
+                    <pic:cNvPr id="15" name="Imagen 15" descr="Imagen que contiene tabla, bicicleta, banca, azul&#10;&#10;Descripción generada automáticamente"/>
+                    <pic:cNvPicPr/>
+                  </pic:nvPicPr>
+                  <pic:blipFill>
+                    <a:blip r:embed="rId20">
+                      <a:extLst>
+                        <a:ext uri="{28A0092B-C50C-407E-A947-70E740481C1C}">
+                          <a14:useLocalDpi xmlns:a14="http://schemas.microsoft.com/office/drawing/2010/main" val="0"/>
+                        </a:ext>
+                      </a:extLst>
+                    </a:blip>
+                    <a:stretch>
+                      <a:fillRect/>
+                    </a:stretch>
+                  </pic:blipFill>
+                  <pic:spPr>
+                    <a:xfrm>
+                      <a:off x="0" y="0"/>
+                      <a:ext cx="5400040" cy="3037840"/>
+                    </a:xfrm>
+                    <a:prstGeom prst="rect">
+                      <a:avLst/>
+                    </a:prstGeom>
+                  </pic:spPr>
+                </pic:pic>
+              </a:graphicData>
+            </a:graphic>
+          </wp:inline>
+        </w:drawing>
+      </w:r>
+      <w:r>
+        <w:rPr>
+          <w:lang w:val="es-ES"/>
+        </w:rPr>
+        <w:br/>
+      </w:r>
+      <w:r>
+        <w:rPr>
+          <w:lang w:val="es-ES"/>
+        </w:rPr>
+        <w:br/>
+        <w:t xml:space="preserve"> Debido a la precariedad del montaje del fibron la prueba no fue eficaz a la hora de cuantificar la linealidad, solo se pudo verificar que el robot es capaz de hacer movimientos “lineales” bastante consistentes, ya que </w:t>
+      </w:r>
+      <w:r>
+        <w:rPr>
+          <w:lang w:val="es-ES"/>
+        </w:rPr>
+        <w:t>todos los</w:t>
+      </w:r>
+      <w:r>
+        <w:rPr>
+          <w:lang w:val="es-ES"/>
+        </w:rPr>
+        <w:t xml:space="preserve"> trazos en ambos sentidos quedaron superpuestos.</w:t>
+      </w:r>
+      <w:r>
+        <w:rPr>
+          <w:lang w:val="es-ES"/>
+        </w:rPr>
+        <w:br/>
+      </w:r>
+    </w:p>
+    <w:p>
+      <w:pPr>
+        <w:pStyle w:val="Prrafodelista"/>
+        <w:numPr>
+          <w:ilvl w:val="0"/>
+          <w:numId w:val="6"/>
+        </w:numPr>
+        <w:rPr>
+          <w:lang w:val="es-ES"/>
+        </w:rPr>
+      </w:pPr>
+      <w:r>
+        <w:rPr>
+          <w:b/>
+          <w:bCs/>
+          <w:lang w:val="es-ES"/>
+        </w:rPr>
         <w:t>Capacidad de carga:</w:t>
       </w:r>
       <w:r>
@@ -3216,13 +4303,207 @@
         </w:rPr>
         <w:t>200g</w:t>
       </w:r>
-    </w:p>
-    <w:p>
-      <w:pPr>
-        <w:rPr>
-          <w:lang w:val="es-ES"/>
-        </w:rPr>
-      </w:pPr>
+      <w:r>
+        <w:rPr>
+          <w:lang w:val="es-ES"/>
+        </w:rPr>
+        <w:br/>
+      </w:r>
+      <w:r>
+        <w:rPr>
+          <w:lang w:val="es-ES"/>
+        </w:rPr>
+        <w:br/>
+      </w:r>
+      <w:r>
+        <w:rPr>
+          <w:noProof/>
+          <w:lang w:val="es-ES"/>
+        </w:rPr>
+        <w:lastRenderedPageBreak/>
+        <w:drawing>
+          <wp:inline distT="0" distB="0" distL="0" distR="0" wp14:anchorId="26DAF4F9" wp14:editId="208AA394">
+            <wp:extent cx="5400040" cy="3037840"/>
+            <wp:effectExtent l="0" t="0" r="635" b="0"/>
+            <wp:docPr id="16" name="Imagen 16" descr="Imagen que contiene bicicleta, tabla, computer, computadora&#10;&#10;Descripción generada automáticamente"/>
+            <wp:cNvGraphicFramePr>
+              <a:graphicFrameLocks xmlns:a="http://schemas.openxmlformats.org/drawingml/2006/main" noChangeAspect="1"/>
+            </wp:cNvGraphicFramePr>
+            <a:graphic xmlns:a="http://schemas.openxmlformats.org/drawingml/2006/main">
+              <a:graphicData uri="http://schemas.openxmlformats.org/drawingml/2006/picture">
+                <pic:pic xmlns:pic="http://schemas.openxmlformats.org/drawingml/2006/picture">
+                  <pic:nvPicPr>
+                    <pic:cNvPr id="16" name="Imagen 16" descr="Imagen que contiene bicicleta, tabla, computer, computadora&#10;&#10;Descripción generada automáticamente"/>
+                    <pic:cNvPicPr/>
+                  </pic:nvPicPr>
+                  <pic:blipFill>
+                    <a:blip r:embed="rId21">
+                      <a:extLst>
+                        <a:ext uri="{28A0092B-C50C-407E-A947-70E740481C1C}">
+                          <a14:useLocalDpi xmlns:a14="http://schemas.microsoft.com/office/drawing/2010/main" val="0"/>
+                        </a:ext>
+                      </a:extLst>
+                    </a:blip>
+                    <a:stretch>
+                      <a:fillRect/>
+                    </a:stretch>
+                  </pic:blipFill>
+                  <pic:spPr>
+                    <a:xfrm>
+                      <a:off x="0" y="0"/>
+                      <a:ext cx="5400040" cy="3037840"/>
+                    </a:xfrm>
+                    <a:prstGeom prst="rect">
+                      <a:avLst/>
+                    </a:prstGeom>
+                  </pic:spPr>
+                </pic:pic>
+              </a:graphicData>
+            </a:graphic>
+          </wp:inline>
+        </w:drawing>
+      </w:r>
+      <w:r>
+        <w:rPr>
+          <w:lang w:val="es-ES"/>
+        </w:rPr>
+        <w:br/>
+      </w:r>
+    </w:p>
+    <w:p>
+      <w:pPr>
+        <w:pStyle w:val="Prrafodelista"/>
+        <w:numPr>
+          <w:ilvl w:val="0"/>
+          <w:numId w:val="6"/>
+        </w:numPr>
+        <w:rPr>
+          <w:lang w:val="es-ES"/>
+        </w:rPr>
+      </w:pPr>
+      <w:r>
+        <w:rPr>
+          <w:b/>
+          <w:bCs/>
+          <w:lang w:val="es-ES"/>
+        </w:rPr>
+        <w:t>Peso total:</w:t>
+      </w:r>
+      <w:r>
+        <w:rPr>
+          <w:lang w:val="es-ES"/>
+        </w:rPr>
+        <w:br/>
+        <w:t xml:space="preserve"> Se corroboro el peso del robot con una balanza y este resulto de 934g</w:t>
+      </w:r>
+      <w:r>
+        <w:rPr>
+          <w:lang w:val="es-ES"/>
+        </w:rPr>
+        <w:br/>
+      </w:r>
+      <w:r>
+        <w:rPr>
+          <w:lang w:val="es-ES"/>
+        </w:rPr>
+        <w:br/>
+      </w:r>
+      <w:r>
+        <w:rPr>
+          <w:noProof/>
+          <w:lang w:val="es-ES"/>
+        </w:rPr>
+        <w:drawing>
+          <wp:inline distT="0" distB="0" distL="0" distR="0" wp14:anchorId="5D183977" wp14:editId="32F50B4A">
+            <wp:extent cx="5400040" cy="3037840"/>
+            <wp:effectExtent l="0" t="0" r="0" b="0"/>
+            <wp:docPr id="17" name="Imagen 17" descr="Imagen que contiene motor&#10;&#10;Descripción generada automáticamente"/>
+            <wp:cNvGraphicFramePr>
+              <a:graphicFrameLocks xmlns:a="http://schemas.openxmlformats.org/drawingml/2006/main" noChangeAspect="1"/>
+            </wp:cNvGraphicFramePr>
+            <a:graphic xmlns:a="http://schemas.openxmlformats.org/drawingml/2006/main">
+              <a:graphicData uri="http://schemas.openxmlformats.org/drawingml/2006/picture">
+                <pic:pic xmlns:pic="http://schemas.openxmlformats.org/drawingml/2006/picture">
+                  <pic:nvPicPr>
+                    <pic:cNvPr id="17" name="Imagen 17" descr="Imagen que contiene motor&#10;&#10;Descripción generada automáticamente"/>
+                    <pic:cNvPicPr/>
+                  </pic:nvPicPr>
+                  <pic:blipFill>
+                    <a:blip r:embed="rId22">
+                      <a:extLst>
+                        <a:ext uri="{28A0092B-C50C-407E-A947-70E740481C1C}">
+                          <a14:useLocalDpi xmlns:a14="http://schemas.microsoft.com/office/drawing/2010/main" val="0"/>
+                        </a:ext>
+                      </a:extLst>
+                    </a:blip>
+                    <a:stretch>
+                      <a:fillRect/>
+                    </a:stretch>
+                  </pic:blipFill>
+                  <pic:spPr>
+                    <a:xfrm>
+                      <a:off x="0" y="0"/>
+                      <a:ext cx="5400040" cy="3037840"/>
+                    </a:xfrm>
+                    <a:prstGeom prst="rect">
+                      <a:avLst/>
+                    </a:prstGeom>
+                  </pic:spPr>
+                </pic:pic>
+              </a:graphicData>
+            </a:graphic>
+          </wp:inline>
+        </w:drawing>
+      </w:r>
+    </w:p>
+    <w:p>
+      <w:pPr>
+        <w:rPr>
+          <w:lang w:val="es-ES"/>
+        </w:rPr>
+      </w:pPr>
+      <w:r>
+        <w:rPr>
+          <w:lang w:val="es-ES"/>
+        </w:rPr>
+        <w:br/>
+      </w:r>
+      <w:r>
+        <w:rPr>
+          <w:lang w:val="es-ES"/>
+        </w:rPr>
+        <w:br/>
+      </w:r>
+      <w:r>
+        <w:rPr>
+          <w:lang w:val="es-ES"/>
+        </w:rPr>
+        <w:br/>
+      </w:r>
+      <w:r>
+        <w:rPr>
+          <w:lang w:val="es-ES"/>
+        </w:rPr>
+        <w:br/>
+      </w:r>
+      <w:r>
+        <w:rPr>
+          <w:lang w:val="es-ES"/>
+        </w:rPr>
+        <w:br/>
+      </w:r>
+      <w:r>
+        <w:rPr>
+          <w:lang w:val="es-ES"/>
+        </w:rPr>
+        <w:br/>
+      </w:r>
+      <w:r>
+        <w:rPr>
+          <w:lang w:val="es-ES"/>
+        </w:rPr>
+        <w:br/>
+      </w:r>
     </w:p>
     <w:p>
       <w:pPr>
@@ -3244,15 +4525,562 @@
           <w:szCs w:val="48"/>
           <w:lang w:val="es-ES"/>
         </w:rPr>
+        <w:lastRenderedPageBreak/>
         <w:t>Lista de componentes:</w:t>
       </w:r>
     </w:p>
     <w:p>
       <w:pPr>
-        <w:rPr>
-          <w:lang w:val="es-ES"/>
-        </w:rPr>
-      </w:pPr>
+        <w:pStyle w:val="Prrafodelista"/>
+        <w:numPr>
+          <w:ilvl w:val="0"/>
+          <w:numId w:val="7"/>
+        </w:numPr>
+        <w:rPr>
+          <w:lang w:val="es-ES"/>
+        </w:rPr>
+      </w:pPr>
+      <w:r>
+        <w:rPr>
+          <w:b/>
+          <w:bCs/>
+          <w:lang w:val="es-ES"/>
+        </w:rPr>
+        <w:t>Rodamientos:</w:t>
+      </w:r>
+      <w:r>
+        <w:rPr>
+          <w:b/>
+          <w:bCs/>
+          <w:lang w:val="es-ES"/>
+        </w:rPr>
+        <w:br/>
+      </w:r>
+      <w:r>
+        <w:rPr>
+          <w:lang w:val="es-ES"/>
+        </w:rPr>
+        <w:br/>
+        <w:t>15</w:t>
+      </w:r>
+      <w:r>
+        <w:rPr>
+          <w:lang w:val="es-ES"/>
+        </w:rPr>
+        <w:tab/>
+        <w:t>6262RS</w:t>
+      </w:r>
+      <w:r>
+        <w:rPr>
+          <w:lang w:val="es-ES"/>
+        </w:rPr>
+        <w:br/>
+        <w:t>1</w:t>
+      </w:r>
+      <w:r>
+        <w:rPr>
+          <w:lang w:val="es-ES"/>
+        </w:rPr>
+        <w:tab/>
+        <w:t>30202JR o 30305JR</w:t>
+      </w:r>
+      <w:r>
+        <w:rPr>
+          <w:lang w:val="es-ES"/>
+        </w:rPr>
+        <w:br/>
+      </w:r>
+    </w:p>
+    <w:p>
+      <w:pPr>
+        <w:pStyle w:val="Prrafodelista"/>
+        <w:numPr>
+          <w:ilvl w:val="0"/>
+          <w:numId w:val="7"/>
+        </w:numPr>
+        <w:rPr>
+          <w:lang w:val="es-ES"/>
+        </w:rPr>
+      </w:pPr>
+      <w:r>
+        <w:rPr>
+          <w:b/>
+          <w:bCs/>
+          <w:lang w:val="es-ES"/>
+        </w:rPr>
+        <w:t>Motores:</w:t>
+      </w:r>
+      <w:r>
+        <w:rPr>
+          <w:lang w:val="es-ES"/>
+        </w:rPr>
+        <w:br/>
+      </w:r>
+      <w:r>
+        <w:rPr>
+          <w:lang w:val="es-ES"/>
+        </w:rPr>
+        <w:br/>
+        <w:t>3</w:t>
+      </w:r>
+      <w:r>
+        <w:rPr>
+          <w:lang w:val="es-ES"/>
+        </w:rPr>
+        <w:tab/>
+        <w:t>MG946R</w:t>
+      </w:r>
+      <w:r>
+        <w:rPr>
+          <w:lang w:val="es-ES"/>
+        </w:rPr>
+        <w:br/>
+        <w:t>1</w:t>
+      </w:r>
+      <w:r>
+        <w:rPr>
+          <w:lang w:val="es-ES"/>
+        </w:rPr>
+        <w:tab/>
+        <w:t>SG90</w:t>
+      </w:r>
+      <w:r>
+        <w:rPr>
+          <w:lang w:val="es-ES"/>
+        </w:rPr>
+        <w:br/>
+      </w:r>
+    </w:p>
+    <w:p>
+      <w:pPr>
+        <w:pStyle w:val="Prrafodelista"/>
+        <w:numPr>
+          <w:ilvl w:val="0"/>
+          <w:numId w:val="7"/>
+        </w:numPr>
+        <w:rPr>
+          <w:lang w:val="es-ES"/>
+        </w:rPr>
+      </w:pPr>
+      <w:r>
+        <w:rPr>
+          <w:b/>
+          <w:bCs/>
+          <w:lang w:val="es-ES"/>
+        </w:rPr>
+        <w:t>Interfaz:</w:t>
+      </w:r>
+      <w:r>
+        <w:rPr>
+          <w:lang w:val="es-ES"/>
+        </w:rPr>
+        <w:br/>
+      </w:r>
+      <w:r>
+        <w:rPr>
+          <w:lang w:val="es-ES"/>
+        </w:rPr>
+        <w:br/>
+        <w:t>1</w:t>
+      </w:r>
+      <w:r>
+        <w:rPr>
+          <w:lang w:val="es-ES"/>
+        </w:rPr>
+        <w:tab/>
+        <w:t>Arduino Nano con cable USB (cualquier Arduino debería servir)</w:t>
+      </w:r>
+      <w:r>
+        <w:rPr>
+          <w:lang w:val="es-ES"/>
+        </w:rPr>
+        <w:br/>
+      </w:r>
+    </w:p>
+    <w:p>
+      <w:pPr>
+        <w:pStyle w:val="Prrafodelista"/>
+        <w:numPr>
+          <w:ilvl w:val="0"/>
+          <w:numId w:val="7"/>
+        </w:numPr>
+        <w:rPr>
+          <w:lang w:val="es-ES"/>
+        </w:rPr>
+      </w:pPr>
+      <w:r>
+        <w:rPr>
+          <w:lang w:val="es-ES"/>
+        </w:rPr>
+        <w:t xml:space="preserve"> </w:t>
+      </w:r>
+      <w:r>
+        <w:rPr>
+          <w:lang w:val="es-ES"/>
+        </w:rPr>
+        <w:t>Burlonería</w:t>
+      </w:r>
+      <w:r>
+        <w:rPr>
+          <w:lang w:val="es-ES"/>
+        </w:rPr>
+        <w:t>:</w:t>
+      </w:r>
+      <w:r>
+        <w:rPr>
+          <w:lang w:val="es-ES"/>
+        </w:rPr>
+        <w:br/>
+      </w:r>
+      <w:r>
+        <w:rPr>
+          <w:lang w:val="es-ES"/>
+        </w:rPr>
+        <w:br/>
+        <w:t>6</w:t>
+      </w:r>
+      <w:r>
+        <w:rPr>
+          <w:lang w:val="es-ES"/>
+        </w:rPr>
+        <w:tab/>
+        <w:t>tornillos de 3/2in con tuercas</w:t>
+      </w:r>
+      <w:r>
+        <w:rPr>
+          <w:lang w:val="es-ES"/>
+        </w:rPr>
+        <w:br/>
+        <w:t>18</w:t>
+      </w:r>
+      <w:r>
+        <w:rPr>
+          <w:lang w:val="es-ES"/>
+        </w:rPr>
+        <w:tab/>
+        <w:t>tornillos de 1/2in</w:t>
+      </w:r>
+      <w:r>
+        <w:rPr>
+          <w:lang w:val="es-ES"/>
+        </w:rPr>
+        <w:br/>
+        <w:t>6</w:t>
+      </w:r>
+      <w:r>
+        <w:rPr>
+          <w:lang w:val="es-ES"/>
+        </w:rPr>
+        <w:tab/>
+        <w:t>tornillos de 1in</w:t>
+      </w:r>
+      <w:r>
+        <w:rPr>
+          <w:lang w:val="es-ES"/>
+        </w:rPr>
+        <w:br/>
+        <w:t>1</w:t>
+      </w:r>
+      <w:r>
+        <w:rPr>
+          <w:lang w:val="es-ES"/>
+        </w:rPr>
+        <w:tab/>
+        <w:t>varilla rectificada de 6mm</w:t>
+      </w:r>
+      <w:r>
+        <w:rPr>
+          <w:lang w:val="es-ES"/>
+        </w:rPr>
+        <w:br/>
+        <w:t>8</w:t>
+      </w:r>
+      <w:r>
+        <w:rPr>
+          <w:lang w:val="es-ES"/>
+        </w:rPr>
+        <w:tab/>
+        <w:t>seguros zegger de 6mm</w:t>
+      </w:r>
+      <w:r>
+        <w:rPr>
+          <w:lang w:val="es-ES"/>
+        </w:rPr>
+        <w:br/>
+      </w:r>
+    </w:p>
+    <w:p>
+      <w:pPr>
+        <w:pStyle w:val="Prrafodelista"/>
+        <w:numPr>
+          <w:ilvl w:val="0"/>
+          <w:numId w:val="7"/>
+        </w:numPr>
+        <w:rPr>
+          <w:lang w:val="en-US"/>
+        </w:rPr>
+      </w:pPr>
+      <w:r>
+        <w:rPr>
+          <w:lang w:val="en-US"/>
+        </w:rPr>
+        <w:t>Varios:</w:t>
+      </w:r>
+      <w:r>
+        <w:rPr>
+          <w:lang w:val="en-US"/>
+        </w:rPr>
+        <w:br/>
+      </w:r>
+      <w:r>
+        <w:rPr>
+          <w:lang w:val="en-US"/>
+        </w:rPr>
+        <w:br/>
+        <w:t>1</w:t>
+      </w:r>
+      <w:r>
+        <w:rPr>
+          <w:lang w:val="en-US"/>
+        </w:rPr>
+        <w:tab/>
+        <w:t>Fuente 5V 5A</w:t>
+      </w:r>
+      <w:r>
+        <w:rPr>
+          <w:lang w:val="en-US"/>
+        </w:rPr>
+        <w:br/>
+        <w:t>1</w:t>
+      </w:r>
+      <w:r>
+        <w:rPr>
+          <w:lang w:val="en-US"/>
+        </w:rPr>
+        <w:tab/>
+        <w:t>Cap 22uf</w:t>
+      </w:r>
+      <w:r>
+        <w:rPr>
+          <w:lang w:val="en-US"/>
+        </w:rPr>
+        <w:br/>
+        <w:t>1</w:t>
+      </w:r>
+      <w:r>
+        <w:rPr>
+          <w:lang w:val="en-US"/>
+        </w:rPr>
+        <w:tab/>
+        <w:t>Cap .22pf</w:t>
+      </w:r>
+      <w:r>
+        <w:rPr>
+          <w:lang w:val="en-US"/>
+        </w:rPr>
+        <w:br/>
+        <w:t>1</w:t>
+      </w:r>
+      <w:r>
+        <w:rPr>
+          <w:lang w:val="en-US"/>
+        </w:rPr>
+        <w:tab/>
+      </w:r>
+      <w:r>
+        <w:rPr>
+          <w:lang w:val="en-US"/>
+        </w:rPr>
+        <w:t>P</w:t>
+      </w:r>
+      <w:r>
+        <w:rPr>
+          <w:lang w:val="en-US"/>
+        </w:rPr>
+        <w:t>rotoboard</w:t>
+      </w:r>
+      <w:r>
+        <w:rPr>
+          <w:lang w:val="en-US"/>
+        </w:rPr>
+        <w:br/>
+        <w:t>n</w:t>
+      </w:r>
+      <w:r>
+        <w:rPr>
+          <w:lang w:val="en-US"/>
+        </w:rPr>
+        <w:tab/>
+      </w:r>
+      <w:r>
+        <w:rPr>
+          <w:lang w:val="en-US"/>
+        </w:rPr>
+        <w:t>Cables</w:t>
+      </w:r>
+      <w:r>
+        <w:rPr>
+          <w:lang w:val="en-US"/>
+        </w:rPr>
+        <w:br/>
+      </w:r>
+    </w:p>
+    <w:p>
+      <w:pPr>
+        <w:rPr>
+          <w:lang w:val="en-US"/>
+        </w:rPr>
+      </w:pPr>
+    </w:p>
+    <w:p>
+      <w:pPr>
+        <w:rPr>
+          <w:rFonts w:asciiTheme="majorHAnsi" w:hAnsiTheme="majorHAnsi" w:cstheme="majorHAnsi"/>
+          <w:b/>
+          <w:bCs/>
+          <w:sz w:val="48"/>
+          <w:szCs w:val="48"/>
+          <w:lang w:val="es-ES"/>
+        </w:rPr>
+      </w:pPr>
+      <w:r>
+        <w:rPr>
+          <w:rFonts w:asciiTheme="majorHAnsi" w:hAnsiTheme="majorHAnsi" w:cstheme="majorHAnsi"/>
+          <w:b/>
+          <w:bCs/>
+          <w:sz w:val="48"/>
+          <w:szCs w:val="48"/>
+          <w:lang w:val="es-ES"/>
+        </w:rPr>
+        <w:t>Cosas por mejorar</w:t>
+      </w:r>
+      <w:r>
+        <w:rPr>
+          <w:rFonts w:asciiTheme="majorHAnsi" w:hAnsiTheme="majorHAnsi" w:cstheme="majorHAnsi"/>
+          <w:b/>
+          <w:bCs/>
+          <w:sz w:val="48"/>
+          <w:szCs w:val="48"/>
+          <w:lang w:val="es-ES"/>
+        </w:rPr>
+        <w:t>:</w:t>
+      </w:r>
+    </w:p>
+    <w:p>
+      <w:r>
+        <w:t xml:space="preserve"> En futuras v</w:t>
+      </w:r>
+      <w:r>
+        <w:t>ersiones del modelo se debería:</w:t>
+      </w:r>
+    </w:p>
+    <w:p>
+      <w:pPr>
+        <w:pStyle w:val="Prrafodelista"/>
+        <w:numPr>
+          <w:ilvl w:val="0"/>
+          <w:numId w:val="8"/>
+        </w:numPr>
+      </w:pPr>
+      <w:r>
+        <w:t>Mejorar el diseño de la brida, ya que el eje del servomotor del eje 4 no es estable para montar herramientas.</w:t>
+      </w:r>
+    </w:p>
+    <w:p>
+      <w:pPr>
+        <w:pStyle w:val="Prrafodelista"/>
+        <w:numPr>
+          <w:ilvl w:val="0"/>
+          <w:numId w:val="8"/>
+        </w:numPr>
+      </w:pPr>
+      <w:r>
+        <w:t xml:space="preserve">Utilizar motores mas precisos y en los cuales se pueda controlar la velocidad con </w:t>
+      </w:r>
+      <w:r>
+        <w:t>precisión</w:t>
+      </w:r>
+      <w:r>
+        <w:t>, porque los servos tienen una resolución de 1º y un juego muerto también de 1º, lo cual genera un gran juego muerto en la herramienta.</w:t>
+      </w:r>
+    </w:p>
+    <w:p>
+      <w:pPr>
+        <w:pStyle w:val="Prrafodelista"/>
+        <w:numPr>
+          <w:ilvl w:val="0"/>
+          <w:numId w:val="8"/>
+        </w:numPr>
+      </w:pPr>
+      <w:r>
+        <w:t>Implementar el control de velocidad en los movimientos joint.</w:t>
+      </w:r>
+    </w:p>
+    <w:p>
+      <w:pPr>
+        <w:pStyle w:val="Prrafodelista"/>
+        <w:numPr>
+          <w:ilvl w:val="0"/>
+          <w:numId w:val="8"/>
+        </w:numPr>
+      </w:pPr>
+      <w:r>
+        <w:t>Montar la interfaz en una placa.</w:t>
+      </w:r>
+    </w:p>
+    <w:p>
+      <w:pPr>
+        <w:pStyle w:val="Prrafodelista"/>
+        <w:numPr>
+          <w:ilvl w:val="0"/>
+          <w:numId w:val="8"/>
+        </w:numPr>
+      </w:pPr>
+      <w:r>
+        <w:t>Solucionar el problema de que el brazo se mueve aleatoriamente al establecer la conexión serie.</w:t>
+      </w:r>
+    </w:p>
+    <w:p>
+      <w:pPr>
+        <w:pStyle w:val="Prrafodelista"/>
+        <w:numPr>
+          <w:ilvl w:val="0"/>
+          <w:numId w:val="8"/>
+        </w:numPr>
+      </w:pPr>
+      <w:r>
+        <w:lastRenderedPageBreak/>
+        <w:t>Agregar feedback de información procedente de sensores en el robot.</w:t>
+      </w:r>
+    </w:p>
+    <w:p>
+      <w:pPr>
+        <w:pStyle w:val="Prrafodelista"/>
+        <w:numPr>
+          <w:ilvl w:val="0"/>
+          <w:numId w:val="8"/>
+        </w:numPr>
+      </w:pPr>
+      <w:r>
+        <w:t>Hacer los movimientos controlando la velocidad de los motores.</w:t>
+      </w:r>
+      <w:r>
+        <w:br/>
+      </w:r>
+      <w:r>
+        <w:br/>
+      </w:r>
+    </w:p>
+    <w:p>
+      <w:r>
+        <w:t>El código, los modelo y todo el material desarrollado para este trabajo pueden descargarse del repositorio:</w:t>
+      </w:r>
+      <w:r>
+        <w:br/>
+      </w:r>
+      <w:r>
+        <w:t>https://github.com/TomasContessi/TP_FINAL_ROBOTICA.git</w:t>
+      </w:r>
     </w:p>
     <w:sectPr>
       <w:pgSz w:w="11906" w:h="16838"/>
@@ -3606,6 +5434,92 @@
     </w:lvl>
   </w:abstractNum>
   <w:abstractNum w:abstractNumId="3" w15:restartNumberingAfterBreak="0">
+    <w:nsid w:val="2336173F"/>
+    <w:multiLevelType w:val="hybridMultilevel"/>
+    <w:tmpl w:val="21621818"/>
+    <w:lvl w:ilvl="0" w:tplc="2C0A000F">
+      <w:start w:val="1"/>
+      <w:numFmt w:val="decimal"/>
+      <w:lvlText w:val="%1."/>
+      <w:lvlJc w:val="left"/>
+      <w:pPr>
+        <w:ind w:left="720" w:hanging="360"/>
+      </w:pPr>
+    </w:lvl>
+    <w:lvl w:ilvl="1" w:tplc="2C0A0019" w:tentative="1">
+      <w:start w:val="1"/>
+      <w:numFmt w:val="lowerLetter"/>
+      <w:lvlText w:val="%2."/>
+      <w:lvlJc w:val="left"/>
+      <w:pPr>
+        <w:ind w:left="1440" w:hanging="360"/>
+      </w:pPr>
+    </w:lvl>
+    <w:lvl w:ilvl="2" w:tplc="2C0A001B" w:tentative="1">
+      <w:start w:val="1"/>
+      <w:numFmt w:val="lowerRoman"/>
+      <w:lvlText w:val="%3."/>
+      <w:lvlJc w:val="right"/>
+      <w:pPr>
+        <w:ind w:left="2160" w:hanging="180"/>
+      </w:pPr>
+    </w:lvl>
+    <w:lvl w:ilvl="3" w:tplc="2C0A000F" w:tentative="1">
+      <w:start w:val="1"/>
+      <w:numFmt w:val="decimal"/>
+      <w:lvlText w:val="%4."/>
+      <w:lvlJc w:val="left"/>
+      <w:pPr>
+        <w:ind w:left="2880" w:hanging="360"/>
+      </w:pPr>
+    </w:lvl>
+    <w:lvl w:ilvl="4" w:tplc="2C0A0019" w:tentative="1">
+      <w:start w:val="1"/>
+      <w:numFmt w:val="lowerLetter"/>
+      <w:lvlText w:val="%5."/>
+      <w:lvlJc w:val="left"/>
+      <w:pPr>
+        <w:ind w:left="3600" w:hanging="360"/>
+      </w:pPr>
+    </w:lvl>
+    <w:lvl w:ilvl="5" w:tplc="2C0A001B" w:tentative="1">
+      <w:start w:val="1"/>
+      <w:numFmt w:val="lowerRoman"/>
+      <w:lvlText w:val="%6."/>
+      <w:lvlJc w:val="right"/>
+      <w:pPr>
+        <w:ind w:left="4320" w:hanging="180"/>
+      </w:pPr>
+    </w:lvl>
+    <w:lvl w:ilvl="6" w:tplc="2C0A000F" w:tentative="1">
+      <w:start w:val="1"/>
+      <w:numFmt w:val="decimal"/>
+      <w:lvlText w:val="%7."/>
+      <w:lvlJc w:val="left"/>
+      <w:pPr>
+        <w:ind w:left="5040" w:hanging="360"/>
+      </w:pPr>
+    </w:lvl>
+    <w:lvl w:ilvl="7" w:tplc="2C0A0019" w:tentative="1">
+      <w:start w:val="1"/>
+      <w:numFmt w:val="lowerLetter"/>
+      <w:lvlText w:val="%8."/>
+      <w:lvlJc w:val="left"/>
+      <w:pPr>
+        <w:ind w:left="5760" w:hanging="360"/>
+      </w:pPr>
+    </w:lvl>
+    <w:lvl w:ilvl="8" w:tplc="2C0A001B" w:tentative="1">
+      <w:start w:val="1"/>
+      <w:numFmt w:val="lowerRoman"/>
+      <w:lvlText w:val="%9."/>
+      <w:lvlJc w:val="right"/>
+      <w:pPr>
+        <w:ind w:left="6480" w:hanging="180"/>
+      </w:pPr>
+    </w:lvl>
+  </w:abstractNum>
+  <w:abstractNum w:abstractNumId="4" w15:restartNumberingAfterBreak="0">
     <w:nsid w:val="48D27546"/>
     <w:multiLevelType w:val="hybridMultilevel"/>
     <w:tmpl w:val="885A8A72"/>
@@ -3718,7 +5632,7 @@
       </w:rPr>
     </w:lvl>
   </w:abstractNum>
-  <w:abstractNum w:abstractNumId="4" w15:restartNumberingAfterBreak="0">
+  <w:abstractNum w:abstractNumId="5" w15:restartNumberingAfterBreak="0">
     <w:nsid w:val="50052295"/>
     <w:multiLevelType w:val="hybridMultilevel"/>
     <w:tmpl w:val="E6C46D8E"/>
@@ -3831,7 +5745,7 @@
       </w:rPr>
     </w:lvl>
   </w:abstractNum>
-  <w:abstractNum w:abstractNumId="5" w15:restartNumberingAfterBreak="0">
+  <w:abstractNum w:abstractNumId="6" w15:restartNumberingAfterBreak="0">
     <w:nsid w:val="5A096420"/>
     <w:multiLevelType w:val="hybridMultilevel"/>
     <w:tmpl w:val="E6E8E728"/>
@@ -3915,6 +5829,119 @@
       <w:pPr>
         <w:ind w:left="6480" w:hanging="180"/>
       </w:pPr>
+    </w:lvl>
+  </w:abstractNum>
+  <w:abstractNum w:abstractNumId="7" w15:restartNumberingAfterBreak="0">
+    <w:nsid w:val="5B384510"/>
+    <w:multiLevelType w:val="hybridMultilevel"/>
+    <w:tmpl w:val="92901C88"/>
+    <w:lvl w:ilvl="0" w:tplc="2C0A0001">
+      <w:start w:val="1"/>
+      <w:numFmt w:val="bullet"/>
+      <w:lvlText w:val=""/>
+      <w:lvlJc w:val="left"/>
+      <w:pPr>
+        <w:ind w:left="720" w:hanging="360"/>
+      </w:pPr>
+      <w:rPr>
+        <w:rFonts w:ascii="Symbol" w:hAnsi="Symbol" w:hint="default"/>
+      </w:rPr>
+    </w:lvl>
+    <w:lvl w:ilvl="1" w:tplc="2C0A0003" w:tentative="1">
+      <w:start w:val="1"/>
+      <w:numFmt w:val="bullet"/>
+      <w:lvlText w:val="o"/>
+      <w:lvlJc w:val="left"/>
+      <w:pPr>
+        <w:ind w:left="1440" w:hanging="360"/>
+      </w:pPr>
+      <w:rPr>
+        <w:rFonts w:ascii="Courier New" w:hAnsi="Courier New" w:cs="Courier New" w:hint="default"/>
+      </w:rPr>
+    </w:lvl>
+    <w:lvl w:ilvl="2" w:tplc="2C0A0005" w:tentative="1">
+      <w:start w:val="1"/>
+      <w:numFmt w:val="bullet"/>
+      <w:lvlText w:val=""/>
+      <w:lvlJc w:val="left"/>
+      <w:pPr>
+        <w:ind w:left="2160" w:hanging="360"/>
+      </w:pPr>
+      <w:rPr>
+        <w:rFonts w:ascii="Wingdings" w:hAnsi="Wingdings" w:hint="default"/>
+      </w:rPr>
+    </w:lvl>
+    <w:lvl w:ilvl="3" w:tplc="2C0A0001" w:tentative="1">
+      <w:start w:val="1"/>
+      <w:numFmt w:val="bullet"/>
+      <w:lvlText w:val=""/>
+      <w:lvlJc w:val="left"/>
+      <w:pPr>
+        <w:ind w:left="2880" w:hanging="360"/>
+      </w:pPr>
+      <w:rPr>
+        <w:rFonts w:ascii="Symbol" w:hAnsi="Symbol" w:hint="default"/>
+      </w:rPr>
+    </w:lvl>
+    <w:lvl w:ilvl="4" w:tplc="2C0A0003" w:tentative="1">
+      <w:start w:val="1"/>
+      <w:numFmt w:val="bullet"/>
+      <w:lvlText w:val="o"/>
+      <w:lvlJc w:val="left"/>
+      <w:pPr>
+        <w:ind w:left="3600" w:hanging="360"/>
+      </w:pPr>
+      <w:rPr>
+        <w:rFonts w:ascii="Courier New" w:hAnsi="Courier New" w:cs="Courier New" w:hint="default"/>
+      </w:rPr>
+    </w:lvl>
+    <w:lvl w:ilvl="5" w:tplc="2C0A0005" w:tentative="1">
+      <w:start w:val="1"/>
+      <w:numFmt w:val="bullet"/>
+      <w:lvlText w:val=""/>
+      <w:lvlJc w:val="left"/>
+      <w:pPr>
+        <w:ind w:left="4320" w:hanging="360"/>
+      </w:pPr>
+      <w:rPr>
+        <w:rFonts w:ascii="Wingdings" w:hAnsi="Wingdings" w:hint="default"/>
+      </w:rPr>
+    </w:lvl>
+    <w:lvl w:ilvl="6" w:tplc="2C0A0001" w:tentative="1">
+      <w:start w:val="1"/>
+      <w:numFmt w:val="bullet"/>
+      <w:lvlText w:val=""/>
+      <w:lvlJc w:val="left"/>
+      <w:pPr>
+        <w:ind w:left="5040" w:hanging="360"/>
+      </w:pPr>
+      <w:rPr>
+        <w:rFonts w:ascii="Symbol" w:hAnsi="Symbol" w:hint="default"/>
+      </w:rPr>
+    </w:lvl>
+    <w:lvl w:ilvl="7" w:tplc="2C0A0003" w:tentative="1">
+      <w:start w:val="1"/>
+      <w:numFmt w:val="bullet"/>
+      <w:lvlText w:val="o"/>
+      <w:lvlJc w:val="left"/>
+      <w:pPr>
+        <w:ind w:left="5760" w:hanging="360"/>
+      </w:pPr>
+      <w:rPr>
+        <w:rFonts w:ascii="Courier New" w:hAnsi="Courier New" w:cs="Courier New" w:hint="default"/>
+      </w:rPr>
+    </w:lvl>
+    <w:lvl w:ilvl="8" w:tplc="2C0A0005" w:tentative="1">
+      <w:start w:val="1"/>
+      <w:numFmt w:val="bullet"/>
+      <w:lvlText w:val=""/>
+      <w:lvlJc w:val="left"/>
+      <w:pPr>
+        <w:ind w:left="6480" w:hanging="360"/>
+      </w:pPr>
+      <w:rPr>
+        <w:rFonts w:ascii="Wingdings" w:hAnsi="Wingdings" w:hint="default"/>
+      </w:rPr>
     </w:lvl>
   </w:abstractNum>
   <w:num w:numId="1" w16cid:durableId="1037850576">
@@ -3924,16 +5951,22 @@
     <w:abstractNumId w:val="1"/>
   </w:num>
   <w:num w:numId="3" w16cid:durableId="1003781577">
-    <w:abstractNumId w:val="3"/>
+    <w:abstractNumId w:val="4"/>
   </w:num>
   <w:num w:numId="4" w16cid:durableId="2109428329">
-    <w:abstractNumId w:val="4"/>
+    <w:abstractNumId w:val="5"/>
   </w:num>
   <w:num w:numId="5" w16cid:durableId="198058491">
-    <w:abstractNumId w:val="5"/>
+    <w:abstractNumId w:val="6"/>
   </w:num>
   <w:num w:numId="6" w16cid:durableId="1669478310">
     <w:abstractNumId w:val="0"/>
+  </w:num>
+  <w:num w:numId="7" w16cid:durableId="1802722532">
+    <w:abstractNumId w:val="7"/>
+  </w:num>
+  <w:num w:numId="8" w16cid:durableId="441457692">
+    <w:abstractNumId w:val="3"/>
   </w:num>
 </w:numbering>
 </file>
@@ -4375,6 +6408,24 @@
       <w:contextualSpacing/>
     </w:pPr>
   </w:style>
+  <w:style w:type="paragraph" w:customStyle="1" w:styleId="TableContents">
+    <w:name w:val="Table Contents"/>
+    <w:basedOn w:val="Normal"/>
+    <w:rsid w:val="00A906A9"/>
+    <w:pPr>
+      <w:widowControl w:val="0"/>
+      <w:suppressLineNumbers/>
+      <w:suppressAutoHyphens/>
+      <w:spacing w:after="0" w:line="240" w:lineRule="auto"/>
+    </w:pPr>
+    <w:rPr>
+      <w:rFonts w:ascii="Liberation Serif" w:eastAsia="WenQuanYi Micro Hei" w:hAnsi="Liberation Serif" w:cs="Lohit Hindi"/>
+      <w:kern w:val="1"/>
+      <w:sz w:val="24"/>
+      <w:szCs w:val="24"/>
+      <w:lang w:val="en-US" w:eastAsia="zh-CN" w:bidi="hi-IN"/>
+    </w:rPr>
+  </w:style>
 </w:styles>
 </file>
 

</xml_diff>